<commit_message>
update Anleitung to first finished version
</commit_message>
<xml_diff>
--- a/kunstevent/AnleitungWXRcreator_kunstevent.docx
+++ b/kunstevent/AnleitungWXRcreator_kunstevent.docx
@@ -7,8 +7,8 @@
         <w:rPr>
           <w:rFonts w:ascii="Bookerly" w:hAnsi="Bookerly" w:cs="Bookerly"/>
           <w:b/>
-          <w:color w:val="002060"/>
-          <w:sz w:val="56"/>
+          <w:color w:val="C00000"/>
+          <w:sz w:val="72"/>
           <w:szCs w:val="52"/>
           <w:lang w:val="de-DE"/>
         </w:rPr>
@@ -17,8 +17,8 @@
         <w:rPr>
           <w:rFonts w:ascii="Bookerly" w:hAnsi="Bookerly" w:cs="Bookerly"/>
           <w:b/>
-          <w:color w:val="002060"/>
-          <w:sz w:val="56"/>
+          <w:color w:val="C00000"/>
+          <w:sz w:val="72"/>
           <w:szCs w:val="52"/>
           <w:lang w:val="de-DE"/>
         </w:rPr>
@@ -28,8 +28,8 @@
         <w:rPr>
           <w:rFonts w:ascii="Bookerly" w:hAnsi="Bookerly" w:cs="Bookerly"/>
           <w:b/>
-          <w:color w:val="002060"/>
-          <w:sz w:val="56"/>
+          <w:color w:val="C00000"/>
+          <w:sz w:val="72"/>
           <w:szCs w:val="52"/>
           <w:lang w:val="de-DE"/>
         </w:rPr>
@@ -142,7 +142,27 @@
           <w:sz w:val="18"/>
           <w:lang w:val="de-DE"/>
         </w:rPr>
-        <w:t>Version 1, 30. Oktober 2015, Benjamin</w:t>
+        <w:t>Version 1, 3</w:t>
+      </w:r>
+      <w:r>
+        <w:rPr>
+          <w:rFonts w:ascii="Bookerly" w:hAnsi="Bookerly" w:cs="Bookerly"/>
+          <w:i/>
+          <w:color w:val="808080" w:themeColor="background1" w:themeShade="80"/>
+          <w:sz w:val="18"/>
+          <w:lang w:val="de-DE"/>
+        </w:rPr>
+        <w:t>1</w:t>
+      </w:r>
+      <w:r>
+        <w:rPr>
+          <w:rFonts w:ascii="Bookerly" w:hAnsi="Bookerly" w:cs="Bookerly"/>
+          <w:i/>
+          <w:color w:val="808080" w:themeColor="background1" w:themeShade="80"/>
+          <w:sz w:val="18"/>
+          <w:lang w:val="de-DE"/>
+        </w:rPr>
+        <w:t>. Oktober 2015, Benjamin</w:t>
       </w:r>
     </w:p>
     <w:p>
@@ -187,57 +207,8 @@
             <w:sz w:val="24"/>
             <w:lang w:val="de-DE"/>
           </w:rPr>
-          <w:t>benjaminaaron.github.io/</w:t>
+          <w:t>benjaminaaron.github.io/WXRcreator/kunstevent</w:t>
         </w:r>
-        <w:proofErr w:type="spellStart"/>
-        <w:r>
-          <w:rPr>
-            <w:rStyle w:val="Hyperlink"/>
-            <w:rFonts w:ascii="Bookerly" w:hAnsi="Bookerly" w:cs="Bookerly"/>
-            <w:sz w:val="24"/>
-            <w:lang w:val="de-DE"/>
-          </w:rPr>
-          <w:t>W</w:t>
-        </w:r>
-        <w:r>
-          <w:rPr>
-            <w:rStyle w:val="Hyperlink"/>
-            <w:rFonts w:ascii="Bookerly" w:hAnsi="Bookerly" w:cs="Bookerly"/>
-            <w:sz w:val="24"/>
-            <w:lang w:val="de-DE"/>
-          </w:rPr>
-          <w:t>X</w:t>
-        </w:r>
-        <w:r>
-          <w:rPr>
-            <w:rStyle w:val="Hyperlink"/>
-            <w:rFonts w:ascii="Bookerly" w:hAnsi="Bookerly" w:cs="Bookerly"/>
-            <w:sz w:val="24"/>
-            <w:lang w:val="de-DE"/>
-          </w:rPr>
-          <w:t>Rcreator</w:t>
-        </w:r>
-        <w:proofErr w:type="spellEnd"/>
-        <w:r>
-          <w:rPr>
-            <w:rStyle w:val="Hyperlink"/>
-            <w:rFonts w:ascii="Bookerly" w:hAnsi="Bookerly" w:cs="Bookerly"/>
-            <w:sz w:val="24"/>
-            <w:lang w:val="de-DE"/>
-          </w:rPr>
-          <w:t>/</w:t>
-        </w:r>
-        <w:proofErr w:type="spellStart"/>
-        <w:r>
-          <w:rPr>
-            <w:rStyle w:val="Hyperlink"/>
-            <w:rFonts w:ascii="Bookerly" w:hAnsi="Bookerly" w:cs="Bookerly"/>
-            <w:sz w:val="24"/>
-            <w:lang w:val="de-DE"/>
-          </w:rPr>
-          <w:t>kunstevent</w:t>
-        </w:r>
-        <w:proofErr w:type="spellEnd"/>
       </w:hyperlink>
       <w:r>
         <w:rPr>
@@ -268,12 +239,12 @@
       <w:r>
         <w:rPr>
           <w:rFonts w:ascii="Bookerly" w:hAnsi="Bookerly" w:cs="Bookerly"/>
-          <w:sz w:val="24"/>
-          <w:lang w:val="de-DE"/>
+          <w:noProof/>
+          <w:sz w:val="24"/>
         </w:rPr>
         <w:drawing>
-          <wp:inline distT="0" distB="0" distL="0" distR="0" wp14:anchorId="2A5D6B7D" wp14:editId="5CF16F87">
-            <wp:extent cx="2069303" cy="2882377"/>
+          <wp:inline distT="0" distB="0" distL="0" distR="0" wp14:anchorId="2A5D6B7D" wp14:editId="7F470ED6">
+            <wp:extent cx="2068668" cy="2750075"/>
             <wp:effectExtent l="0" t="0" r="0" b="0"/>
             <wp:docPr id="2" name="Picture 2" descr="../../../Desktop/Screen%20Shot%202015-10-31%20at%2011.55.06"/>
             <wp:cNvGraphicFramePr>
@@ -288,7 +259,7 @@
                       <a:picLocks noChangeAspect="1" noChangeArrowheads="1"/>
                     </pic:cNvPicPr>
                   </pic:nvPicPr>
-                  <pic:blipFill>
+                  <pic:blipFill rotWithShape="1">
                     <a:blip r:embed="rId6">
                       <a:extLst>
                         <a:ext uri="{28A0092B-C50C-407E-A947-70E740481C1C}">
@@ -296,15 +267,13 @@
                         </a:ext>
                       </a:extLst>
                     </a:blip>
-                    <a:srcRect/>
-                    <a:stretch>
-                      <a:fillRect/>
-                    </a:stretch>
+                    <a:srcRect t="1669" b="2891"/>
+                    <a:stretch/>
                   </pic:blipFill>
                   <pic:spPr bwMode="auto">
                     <a:xfrm>
                       <a:off x="0" y="0"/>
-                      <a:ext cx="2082791" cy="2901165"/>
+                      <a:ext cx="2082791" cy="2768850"/>
                     </a:xfrm>
                     <a:prstGeom prst="rect">
                       <a:avLst/>
@@ -313,6 +282,11 @@
                     <a:ln>
                       <a:noFill/>
                     </a:ln>
+                    <a:extLst>
+                      <a:ext uri="{53640926-AAD7-44D8-BBD7-CCE9431645EC}">
+                        <a14:shadowObscured xmlns:a14="http://schemas.microsoft.com/office/drawing/2010/main"/>
+                      </a:ext>
+                    </a:extLst>
                   </pic:spPr>
                 </pic:pic>
               </a:graphicData>
@@ -574,6 +548,16 @@
           <w:lang w:val="de-DE"/>
         </w:rPr>
       </w:pPr>
+    </w:p>
+    <w:p>
+      <w:pPr>
+        <w:jc w:val="center"/>
+        <w:rPr>
+          <w:rFonts w:ascii="Bookerly" w:hAnsi="Bookerly" w:cs="Bookerly"/>
+          <w:sz w:val="24"/>
+          <w:lang w:val="de-DE"/>
+        </w:rPr>
+      </w:pPr>
       <w:r>
         <w:rPr>
           <w:rFonts w:ascii="Bookerly" w:hAnsi="Bookerly" w:cs="Bookerly"/>
@@ -657,6 +641,16 @@
           <w:lang w:val="de-DE"/>
         </w:rPr>
       </w:pPr>
+    </w:p>
+    <w:p>
+      <w:pPr>
+        <w:jc w:val="center"/>
+        <w:rPr>
+          <w:rFonts w:ascii="Bookerly" w:hAnsi="Bookerly" w:cs="Bookerly"/>
+          <w:sz w:val="24"/>
+          <w:lang w:val="de-DE"/>
+        </w:rPr>
+      </w:pPr>
       <w:r>
         <w:rPr>
           <w:rFonts w:ascii="Bookerly" w:hAnsi="Bookerly" w:cs="Bookerly"/>
@@ -690,165 +684,6 @@
         <w:jc w:val="center"/>
         <w:rPr>
           <w:rFonts w:ascii="Bookerly" w:hAnsi="Bookerly" w:cs="Bookerly"/>
-          <w:color w:val="FF0000"/>
-          <w:sz w:val="24"/>
-          <w:lang w:val="de-DE"/>
-        </w:rPr>
-      </w:pPr>
-      <w:r>
-        <w:rPr>
-          <w:rFonts w:ascii="Bookerly" w:hAnsi="Bookerly" w:cs="Bookerly"/>
-          <w:color w:val="FF0000"/>
-          <w:sz w:val="24"/>
-          <w:lang w:val="de-DE"/>
-        </w:rPr>
-        <w:t>BILD</w:t>
-      </w:r>
-    </w:p>
-    <w:p>
-      <w:pPr>
-        <w:jc w:val="center"/>
-        <w:rPr>
-          <w:rFonts w:ascii="Bookerly" w:hAnsi="Bookerly" w:cs="Bookerly"/>
-          <w:sz w:val="24"/>
-          <w:lang w:val="de-DE"/>
-        </w:rPr>
-      </w:pPr>
-    </w:p>
-    <w:p>
-      <w:pPr>
-        <w:jc w:val="center"/>
-        <w:rPr>
-          <w:rFonts w:ascii="Bookerly" w:hAnsi="Bookerly" w:cs="Bookerly"/>
-          <w:sz w:val="24"/>
-          <w:lang w:val="de-DE"/>
-        </w:rPr>
-      </w:pPr>
-    </w:p>
-    <w:p>
-      <w:pPr>
-        <w:jc w:val="center"/>
-        <w:rPr>
-          <w:rFonts w:ascii="Bookerly" w:hAnsi="Bookerly" w:cs="Bookerly"/>
-          <w:sz w:val="24"/>
-          <w:lang w:val="de-DE"/>
-        </w:rPr>
-      </w:pPr>
-    </w:p>
-    <w:p>
-      <w:pPr>
-        <w:jc w:val="center"/>
-        <w:rPr>
-          <w:rFonts w:ascii="Bookerly" w:hAnsi="Bookerly" w:cs="Bookerly"/>
-          <w:sz w:val="24"/>
-          <w:lang w:val="de-DE"/>
-        </w:rPr>
-      </w:pPr>
-    </w:p>
-    <w:p>
-      <w:pPr>
-        <w:jc w:val="center"/>
-        <w:rPr>
-          <w:rFonts w:ascii="Bookerly" w:hAnsi="Bookerly" w:cs="Bookerly"/>
-          <w:sz w:val="24"/>
-          <w:lang w:val="de-DE"/>
-        </w:rPr>
-      </w:pPr>
-    </w:p>
-    <w:p>
-      <w:pPr>
-        <w:jc w:val="center"/>
-        <w:rPr>
-          <w:rFonts w:ascii="Bookerly" w:hAnsi="Bookerly" w:cs="Bookerly"/>
-          <w:sz w:val="24"/>
-          <w:lang w:val="de-DE"/>
-        </w:rPr>
-      </w:pPr>
-    </w:p>
-    <w:p>
-      <w:pPr>
-        <w:jc w:val="center"/>
-        <w:rPr>
-          <w:rFonts w:ascii="Bookerly" w:hAnsi="Bookerly" w:cs="Bookerly"/>
-          <w:sz w:val="24"/>
-          <w:lang w:val="de-DE"/>
-        </w:rPr>
-      </w:pPr>
-    </w:p>
-    <w:p>
-      <w:pPr>
-        <w:jc w:val="center"/>
-        <w:rPr>
-          <w:rFonts w:ascii="Bookerly" w:hAnsi="Bookerly" w:cs="Bookerly"/>
-          <w:sz w:val="24"/>
-          <w:lang w:val="de-DE"/>
-        </w:rPr>
-      </w:pPr>
-    </w:p>
-    <w:p>
-      <w:pPr>
-        <w:jc w:val="center"/>
-        <w:rPr>
-          <w:rFonts w:ascii="Bookerly" w:hAnsi="Bookerly" w:cs="Bookerly"/>
-          <w:sz w:val="24"/>
-          <w:lang w:val="de-DE"/>
-        </w:rPr>
-      </w:pPr>
-    </w:p>
-    <w:p>
-      <w:pPr>
-        <w:jc w:val="center"/>
-        <w:rPr>
-          <w:rFonts w:ascii="Bookerly" w:hAnsi="Bookerly" w:cs="Bookerly"/>
-          <w:sz w:val="24"/>
-          <w:lang w:val="de-DE"/>
-        </w:rPr>
-      </w:pPr>
-    </w:p>
-    <w:p>
-      <w:pPr>
-        <w:jc w:val="center"/>
-        <w:rPr>
-          <w:rFonts w:ascii="Bookerly" w:hAnsi="Bookerly" w:cs="Bookerly"/>
-          <w:sz w:val="24"/>
-          <w:lang w:val="de-DE"/>
-        </w:rPr>
-      </w:pPr>
-    </w:p>
-    <w:p>
-      <w:pPr>
-        <w:jc w:val="center"/>
-        <w:rPr>
-          <w:rFonts w:ascii="Bookerly" w:hAnsi="Bookerly" w:cs="Bookerly"/>
-          <w:sz w:val="24"/>
-          <w:lang w:val="de-DE"/>
-        </w:rPr>
-      </w:pPr>
-    </w:p>
-    <w:p>
-      <w:pPr>
-        <w:jc w:val="center"/>
-        <w:rPr>
-          <w:rFonts w:ascii="Bookerly" w:hAnsi="Bookerly" w:cs="Bookerly"/>
-          <w:sz w:val="24"/>
-          <w:lang w:val="de-DE"/>
-        </w:rPr>
-      </w:pPr>
-      <w:r>
-        <w:rPr>
-          <w:rFonts w:ascii="Bookerly" w:hAnsi="Bookerly" w:cs="Bookerly"/>
-          <w:sz w:val="24"/>
-          <w:lang w:val="de-DE"/>
-        </w:rPr>
-        <w:lastRenderedPageBreak/>
-        <w:t>Zur Erklärung - die Seitenstruktur ist folgendermaßen aufgebaut:</w:t>
-      </w:r>
-    </w:p>
-    <w:p>
-      <w:pPr>
-        <w:jc w:val="center"/>
-        <w:rPr>
-          <w:rFonts w:ascii="Bookerly" w:hAnsi="Bookerly" w:cs="Bookerly"/>
           <w:sz w:val="24"/>
           <w:lang w:val="de-DE"/>
         </w:rPr>
@@ -860,10 +695,10 @@
           <w:sz w:val="24"/>
         </w:rPr>
         <w:drawing>
-          <wp:inline distT="0" distB="0" distL="0" distR="0" wp14:anchorId="5D219EA9" wp14:editId="0E1645AD">
-            <wp:extent cx="4131859" cy="1683219"/>
-            <wp:effectExtent l="0" t="0" r="8890" b="0"/>
-            <wp:docPr id="5" name="Picture 5" descr="SiteStructureGraph.png"/>
+          <wp:inline distT="0" distB="0" distL="0" distR="0" wp14:anchorId="05896968" wp14:editId="7BD9AE78">
+            <wp:extent cx="4340693" cy="2074995"/>
+            <wp:effectExtent l="0" t="0" r="3175" b="8255"/>
+            <wp:docPr id="6" name="Picture 6" descr="../../../Desktop/Screen_Shot_2015-10-31_at_12_40_26.png"/>
             <wp:cNvGraphicFramePr>
               <a:graphicFrameLocks xmlns:a="http://schemas.openxmlformats.org/drawingml/2006/main" noChangeAspect="1"/>
             </wp:cNvGraphicFramePr>
@@ -871,7 +706,7 @@
               <a:graphicData uri="http://schemas.openxmlformats.org/drawingml/2006/picture">
                 <pic:pic xmlns:pic="http://schemas.openxmlformats.org/drawingml/2006/picture">
                   <pic:nvPicPr>
-                    <pic:cNvPr id="0" name="Picture 8" descr="SiteStructureGraph.png"/>
+                    <pic:cNvPr id="0" name="Picture 1" descr="../../../Desktop/Screen_Shot_2015-10-31_at_12_40_26.png"/>
                     <pic:cNvPicPr>
                       <a:picLocks noChangeAspect="1" noChangeArrowheads="1"/>
                     </pic:cNvPicPr>
@@ -892,7 +727,7 @@
                   <pic:spPr bwMode="auto">
                     <a:xfrm>
                       <a:off x="0" y="0"/>
-                      <a:ext cx="4171048" cy="1699183"/>
+                      <a:ext cx="4391016" cy="2099051"/>
                     </a:xfrm>
                     <a:prstGeom prst="rect">
                       <a:avLst/>
@@ -911,19 +746,225 @@
     </w:p>
     <w:p>
       <w:pPr>
-        <w:rPr>
-          <w:rFonts w:ascii="Bookerly" w:hAnsi="Bookerly" w:cs="Bookerly"/>
-          <w:sz w:val="24"/>
-          <w:lang w:val="de-DE"/>
-        </w:rPr>
-      </w:pPr>
-      <w:r>
-        <w:rPr>
-          <w:rFonts w:ascii="Bookerly" w:hAnsi="Bookerly" w:cs="Bookerly"/>
-          <w:sz w:val="24"/>
-          <w:lang w:val="de-DE"/>
-        </w:rPr>
-        <w:t xml:space="preserve">Wobei die direkten Seiten unter Künstler/Events/Ausstellungsorte leer sind, die werden nicht direkt besucht – nur die jeweiligen Seiten darunter werden direkt besucht. Der </w:t>
+        <w:jc w:val="center"/>
+        <w:rPr>
+          <w:rFonts w:ascii="Bookerly" w:hAnsi="Bookerly" w:cs="Bookerly"/>
+          <w:sz w:val="24"/>
+          <w:lang w:val="de-DE"/>
+        </w:rPr>
+      </w:pPr>
+    </w:p>
+    <w:p>
+      <w:pPr>
+        <w:jc w:val="center"/>
+        <w:rPr>
+          <w:rFonts w:ascii="Bookerly" w:hAnsi="Bookerly" w:cs="Bookerly"/>
+          <w:sz w:val="24"/>
+          <w:lang w:val="de-DE"/>
+        </w:rPr>
+      </w:pPr>
+    </w:p>
+    <w:p>
+      <w:pPr>
+        <w:jc w:val="center"/>
+        <w:rPr>
+          <w:rFonts w:ascii="Bookerly" w:hAnsi="Bookerly" w:cs="Bookerly"/>
+          <w:sz w:val="24"/>
+          <w:lang w:val="de-DE"/>
+        </w:rPr>
+      </w:pPr>
+    </w:p>
+    <w:p>
+      <w:pPr>
+        <w:jc w:val="center"/>
+        <w:rPr>
+          <w:rFonts w:ascii="Bookerly" w:hAnsi="Bookerly" w:cs="Bookerly"/>
+          <w:sz w:val="24"/>
+          <w:lang w:val="de-DE"/>
+        </w:rPr>
+      </w:pPr>
+    </w:p>
+    <w:p>
+      <w:pPr>
+        <w:jc w:val="center"/>
+        <w:rPr>
+          <w:rFonts w:ascii="Bookerly" w:hAnsi="Bookerly" w:cs="Bookerly"/>
+          <w:sz w:val="24"/>
+          <w:lang w:val="de-DE"/>
+        </w:rPr>
+      </w:pPr>
+      <w:r>
+        <w:rPr>
+          <w:rFonts w:ascii="Bookerly" w:hAnsi="Bookerly" w:cs="Bookerly"/>
+          <w:sz w:val="24"/>
+          <w:lang w:val="de-DE"/>
+        </w:rPr>
+        <w:lastRenderedPageBreak/>
+        <w:t>Zur Erklärung - die Seitenstruktur ist folgendermaßen aufgebaut:</w:t>
+      </w:r>
+    </w:p>
+    <w:p>
+      <w:pPr>
+        <w:jc w:val="center"/>
+        <w:rPr>
+          <w:rFonts w:ascii="Bookerly" w:hAnsi="Bookerly" w:cs="Bookerly"/>
+          <w:sz w:val="24"/>
+          <w:lang w:val="de-DE"/>
+        </w:rPr>
+      </w:pPr>
+    </w:p>
+    <w:p>
+      <w:pPr>
+        <w:jc w:val="center"/>
+        <w:rPr>
+          <w:rFonts w:ascii="Bookerly" w:hAnsi="Bookerly" w:cs="Bookerly"/>
+          <w:sz w:val="24"/>
+          <w:lang w:val="de-DE"/>
+        </w:rPr>
+      </w:pPr>
+      <w:r>
+        <w:rPr>
+          <w:rFonts w:ascii="Bookerly" w:hAnsi="Bookerly" w:cs="Bookerly"/>
+          <w:noProof/>
+          <w:sz w:val="24"/>
+        </w:rPr>
+        <w:drawing>
+          <wp:inline distT="0" distB="0" distL="0" distR="0" wp14:anchorId="5D219EA9" wp14:editId="515C2EB9">
+            <wp:extent cx="4423195" cy="1801902"/>
+            <wp:effectExtent l="0" t="0" r="0" b="1905"/>
+            <wp:docPr id="5" name="Picture 5" descr="SiteStructureGraph.png"/>
+            <wp:cNvGraphicFramePr>
+              <a:graphicFrameLocks xmlns:a="http://schemas.openxmlformats.org/drawingml/2006/main" noChangeAspect="1"/>
+            </wp:cNvGraphicFramePr>
+            <a:graphic xmlns:a="http://schemas.openxmlformats.org/drawingml/2006/main">
+              <a:graphicData uri="http://schemas.openxmlformats.org/drawingml/2006/picture">
+                <pic:pic xmlns:pic="http://schemas.openxmlformats.org/drawingml/2006/picture">
+                  <pic:nvPicPr>
+                    <pic:cNvPr id="0" name="Picture 8" descr="SiteStructureGraph.png"/>
+                    <pic:cNvPicPr>
+                      <a:picLocks noChangeAspect="1" noChangeArrowheads="1"/>
+                    </pic:cNvPicPr>
+                  </pic:nvPicPr>
+                  <pic:blipFill>
+                    <a:blip r:embed="rId13">
+                      <a:extLst>
+                        <a:ext uri="{28A0092B-C50C-407E-A947-70E740481C1C}">
+                          <a14:useLocalDpi xmlns:a14="http://schemas.microsoft.com/office/drawing/2010/main" val="0"/>
+                        </a:ext>
+                      </a:extLst>
+                    </a:blip>
+                    <a:srcRect/>
+                    <a:stretch>
+                      <a:fillRect/>
+                    </a:stretch>
+                  </pic:blipFill>
+                  <pic:spPr bwMode="auto">
+                    <a:xfrm>
+                      <a:off x="0" y="0"/>
+                      <a:ext cx="4586892" cy="1868588"/>
+                    </a:xfrm>
+                    <a:prstGeom prst="rect">
+                      <a:avLst/>
+                    </a:prstGeom>
+                    <a:noFill/>
+                    <a:ln>
+                      <a:noFill/>
+                    </a:ln>
+                  </pic:spPr>
+                </pic:pic>
+              </a:graphicData>
+            </a:graphic>
+          </wp:inline>
+        </w:drawing>
+      </w:r>
+    </w:p>
+    <w:p>
+      <w:pPr>
+        <w:rPr>
+          <w:rFonts w:ascii="Bookerly" w:hAnsi="Bookerly" w:cs="Bookerly"/>
+          <w:sz w:val="24"/>
+          <w:lang w:val="de-DE"/>
+        </w:rPr>
+      </w:pPr>
+      <w:r>
+        <w:rPr>
+          <w:rFonts w:ascii="Bookerly" w:hAnsi="Bookerly" w:cs="Bookerly"/>
+          <w:sz w:val="24"/>
+          <w:lang w:val="de-DE"/>
+        </w:rPr>
+        <w:t>Die</w:t>
+      </w:r>
+      <w:r>
+        <w:rPr>
+          <w:rFonts w:ascii="Bookerly" w:hAnsi="Bookerly" w:cs="Bookerly"/>
+          <w:sz w:val="24"/>
+          <w:lang w:val="de-DE"/>
+        </w:rPr>
+        <w:t xml:space="preserve"> direkten Seiten unter Künstler/Events/Ausstellungsorte sind</w:t>
+      </w:r>
+      <w:r>
+        <w:rPr>
+          <w:rFonts w:ascii="Bookerly" w:hAnsi="Bookerly" w:cs="Bookerly"/>
+          <w:sz w:val="24"/>
+          <w:lang w:val="de-DE"/>
+        </w:rPr>
+        <w:t xml:space="preserve"> leer und </w:t>
+      </w:r>
+      <w:r>
+        <w:rPr>
+          <w:rFonts w:ascii="Bookerly" w:hAnsi="Bookerly" w:cs="Bookerly"/>
+          <w:sz w:val="24"/>
+          <w:lang w:val="de-DE"/>
+        </w:rPr>
+        <w:t>werden nicht direkt besucht</w:t>
+      </w:r>
+      <w:r>
+        <w:rPr>
+          <w:rFonts w:ascii="Bookerly" w:hAnsi="Bookerly" w:cs="Bookerly"/>
+          <w:sz w:val="24"/>
+          <w:lang w:val="de-DE"/>
+        </w:rPr>
+        <w:t>, sie sind nur strukturelle Elemente.</w:t>
+      </w:r>
+      <w:r>
+        <w:rPr>
+          <w:rFonts w:ascii="Bookerly" w:hAnsi="Bookerly" w:cs="Bookerly"/>
+          <w:sz w:val="24"/>
+          <w:lang w:val="de-DE"/>
+        </w:rPr>
+        <w:t xml:space="preserve"> </w:t>
+      </w:r>
+      <w:r>
+        <w:rPr>
+          <w:rFonts w:ascii="Bookerly" w:hAnsi="Bookerly" w:cs="Bookerly"/>
+          <w:sz w:val="24"/>
+          <w:lang w:val="de-DE"/>
+        </w:rPr>
+        <w:t>D</w:t>
+      </w:r>
+      <w:r>
+        <w:rPr>
+          <w:rFonts w:ascii="Bookerly" w:hAnsi="Bookerly" w:cs="Bookerly"/>
+          <w:sz w:val="24"/>
+          <w:lang w:val="de-DE"/>
+        </w:rPr>
+        <w:t xml:space="preserve">ie jeweiligen Seiten darunter </w:t>
+      </w:r>
+      <w:r>
+        <w:rPr>
+          <w:rFonts w:ascii="Bookerly" w:hAnsi="Bookerly" w:cs="Bookerly"/>
+          <w:sz w:val="24"/>
+          <w:lang w:val="de-DE"/>
+        </w:rPr>
+        <w:t xml:space="preserve">haben Inhalt und </w:t>
+      </w:r>
+      <w:r>
+        <w:rPr>
+          <w:rFonts w:ascii="Bookerly" w:hAnsi="Bookerly" w:cs="Bookerly"/>
+          <w:sz w:val="24"/>
+          <w:lang w:val="de-DE"/>
+        </w:rPr>
+        <w:t xml:space="preserve">werden besucht. Der </w:t>
       </w:r>
       <w:r>
         <w:rPr>
@@ -932,9 +973,8 @@
           <w:sz w:val="24"/>
           <w:lang w:val="de-DE"/>
         </w:rPr>
-        <w:t xml:space="preserve">WXR </w:t>
-      </w:r>
-      <w:proofErr w:type="spellStart"/>
+        <w:t>WXR Creator</w:t>
+      </w:r>
       <w:r>
         <w:rPr>
           <w:rFonts w:ascii="Bookerly" w:hAnsi="Bookerly" w:cs="Bookerly"/>
@@ -942,9 +982,121 @@
           <w:sz w:val="24"/>
           <w:lang w:val="de-DE"/>
         </w:rPr>
-        <w:t>Creator</w:t>
-      </w:r>
-      <w:proofErr w:type="spellEnd"/>
+        <w:t xml:space="preserve"> </w:t>
+      </w:r>
+      <w:r>
+        <w:rPr>
+          <w:rFonts w:ascii="Bookerly" w:hAnsi="Bookerly" w:cs="Bookerly"/>
+          <w:sz w:val="24"/>
+          <w:lang w:val="de-DE"/>
+        </w:rPr>
+        <w:t>erstellt diese Struktur. A</w:t>
+      </w:r>
+      <w:r>
+        <w:rPr>
+          <w:rFonts w:ascii="Bookerly" w:hAnsi="Bookerly" w:cs="Bookerly"/>
+          <w:sz w:val="24"/>
+          <w:lang w:val="de-DE"/>
+        </w:rPr>
+        <w:t xml:space="preserve">llerdings muss noch die Verbindung zur </w:t>
+      </w:r>
+      <w:r>
+        <w:rPr>
+          <w:rFonts w:ascii="Bookerly" w:hAnsi="Bookerly" w:cs="Bookerly"/>
+          <w:sz w:val="24"/>
+          <w:lang w:val="de-DE"/>
+        </w:rPr>
+        <w:t xml:space="preserve">jeweiligen </w:t>
+      </w:r>
+      <w:r>
+        <w:rPr>
+          <w:rFonts w:ascii="Bookerly" w:hAnsi="Bookerly" w:cs="Bookerly"/>
+          <w:sz w:val="24"/>
+          <w:lang w:val="de-DE"/>
+        </w:rPr>
+        <w:t>Eltern-Seite</w:t>
+      </w:r>
+      <w:r>
+        <w:rPr>
+          <w:rFonts w:ascii="Bookerly" w:hAnsi="Bookerly" w:cs="Bookerly"/>
+          <w:sz w:val="24"/>
+          <w:lang w:val="de-DE"/>
+        </w:rPr>
+        <w:t xml:space="preserve"> (</w:t>
+      </w:r>
+      <w:r>
+        <w:rPr>
+          <w:rFonts w:ascii="Bookerly" w:hAnsi="Bookerly" w:cs="Bookerly"/>
+          <w:sz w:val="24"/>
+          <w:lang w:val="de-DE"/>
+        </w:rPr>
+        <w:t>Künstler/Events/Austellungsorte</w:t>
+      </w:r>
+      <w:r>
+        <w:rPr>
+          <w:rFonts w:ascii="Bookerly" w:hAnsi="Bookerly" w:cs="Bookerly"/>
+          <w:sz w:val="24"/>
+          <w:lang w:val="de-DE"/>
+        </w:rPr>
+        <w:t>)</w:t>
+      </w:r>
+      <w:r>
+        <w:rPr>
+          <w:rFonts w:ascii="Bookerly" w:hAnsi="Bookerly" w:cs="Bookerly"/>
+          <w:sz w:val="24"/>
+          <w:lang w:val="de-DE"/>
+        </w:rPr>
+        <w:t xml:space="preserve"> hergestellt werden, im Bild </w:t>
+      </w:r>
+      <w:r>
+        <w:rPr>
+          <w:rFonts w:ascii="Bookerly" w:hAnsi="Bookerly" w:cs="Bookerly"/>
+          <w:sz w:val="24"/>
+          <w:lang w:val="de-DE"/>
+        </w:rPr>
+        <w:t xml:space="preserve">sind das </w:t>
+      </w:r>
+      <w:r>
+        <w:rPr>
+          <w:rFonts w:ascii="Bookerly" w:hAnsi="Bookerly" w:cs="Bookerly"/>
+          <w:sz w:val="24"/>
+          <w:lang w:val="de-DE"/>
+        </w:rPr>
+        <w:t>die roten Pfeile.</w:t>
+      </w:r>
+    </w:p>
+    <w:p>
+      <w:pPr>
+        <w:rPr>
+          <w:rFonts w:ascii="Bookerly" w:hAnsi="Bookerly" w:cs="Bookerly"/>
+          <w:sz w:val="24"/>
+          <w:lang w:val="de-DE"/>
+        </w:rPr>
+      </w:pPr>
+      <w:r>
+        <w:rPr>
+          <w:rFonts w:ascii="Bookerly" w:hAnsi="Bookerly" w:cs="Bookerly"/>
+          <w:sz w:val="24"/>
+          <w:lang w:val="de-DE"/>
+        </w:rPr>
+        <w:t>Darum die jeweiligen Seiten</w:t>
+      </w:r>
+      <w:r>
+        <w:rPr>
+          <w:rFonts w:ascii="Bookerly" w:hAnsi="Bookerly" w:cs="Bookerly"/>
+          <w:sz w:val="24"/>
+          <w:lang w:val="de-DE"/>
+        </w:rPr>
+        <w:t xml:space="preserve"> (nur die Leeren)</w:t>
+      </w:r>
+      <w:r>
+        <w:rPr>
+          <w:rFonts w:ascii="Bookerly" w:hAnsi="Bookerly" w:cs="Bookerly"/>
+          <w:sz w:val="24"/>
+          <w:lang w:val="de-DE"/>
+        </w:rPr>
+        <w:t xml:space="preserve"> per </w:t>
+      </w:r>
       <w:r>
         <w:rPr>
           <w:rFonts w:ascii="Bookerly" w:hAnsi="Bookerly" w:cs="Bookerly"/>
@@ -952,6 +1104,498 @@
           <w:sz w:val="24"/>
           <w:lang w:val="de-DE"/>
         </w:rPr>
+        <w:t xml:space="preserve">Schnellkorrektur </w:t>
+      </w:r>
+      <w:r>
+        <w:rPr>
+          <w:rFonts w:ascii="Bookerly" w:hAnsi="Bookerly" w:cs="Bookerly"/>
+          <w:sz w:val="24"/>
+          <w:lang w:val="de-DE"/>
+        </w:rPr>
+        <w:t xml:space="preserve">an </w:t>
+      </w:r>
+      <w:r>
+        <w:rPr>
+          <w:rFonts w:ascii="Bookerly" w:hAnsi="Bookerly" w:cs="Bookerly"/>
+          <w:sz w:val="24"/>
+          <w:lang w:val="de-DE"/>
+        </w:rPr>
+        <w:t xml:space="preserve">ihre Eltern-Seite „anschließen“ im Punkt </w:t>
+      </w:r>
+      <w:r>
+        <w:rPr>
+          <w:rFonts w:ascii="Bookerly" w:hAnsi="Bookerly" w:cs="Bookerly"/>
+          <w:b/>
+          <w:sz w:val="24"/>
+          <w:lang w:val="de-DE"/>
+        </w:rPr>
+        <w:t>Übergeordnet</w:t>
+      </w:r>
+      <w:r>
+        <w:rPr>
+          <w:rFonts w:ascii="Bookerly" w:hAnsi="Bookerly" w:cs="Bookerly"/>
+          <w:sz w:val="24"/>
+          <w:lang w:val="de-DE"/>
+        </w:rPr>
+        <w:t xml:space="preserve"> (</w:t>
+      </w:r>
+      <w:r>
+        <w:rPr>
+          <w:rFonts w:ascii="Bookerly" w:hAnsi="Bookerly" w:cs="Bookerly"/>
+          <w:sz w:val="24"/>
+          <w:lang w:val="de-DE"/>
+        </w:rPr>
+        <w:t>nicht erschrecken, da werden sehr viele Seiten drin sein</w:t>
+      </w:r>
+      <w:r>
+        <w:rPr>
+          <w:rFonts w:ascii="Bookerly" w:hAnsi="Bookerly" w:cs="Bookerly"/>
+          <w:sz w:val="24"/>
+          <w:lang w:val="de-DE"/>
+        </w:rPr>
+        <w:t>)</w:t>
+      </w:r>
+      <w:r>
+        <w:rPr>
+          <w:rFonts w:ascii="Bookerly" w:hAnsi="Bookerly" w:cs="Bookerly"/>
+          <w:sz w:val="24"/>
+          <w:lang w:val="de-DE"/>
+        </w:rPr>
+        <w:t xml:space="preserve">, dann </w:t>
+      </w:r>
+      <w:r>
+        <w:rPr>
+          <w:rFonts w:ascii="Bookerly" w:hAnsi="Bookerly" w:cs="Bookerly"/>
+          <w:b/>
+          <w:sz w:val="24"/>
+          <w:lang w:val="de-DE"/>
+        </w:rPr>
+        <w:t>Aktualisieren</w:t>
+      </w:r>
+      <w:r>
+        <w:rPr>
+          <w:rFonts w:ascii="Bookerly" w:hAnsi="Bookerly" w:cs="Bookerly"/>
+          <w:sz w:val="24"/>
+          <w:lang w:val="de-DE"/>
+        </w:rPr>
+        <w:t xml:space="preserve"> klicken:</w:t>
+      </w:r>
+    </w:p>
+    <w:p>
+      <w:pPr>
+        <w:rPr>
+          <w:rFonts w:ascii="Bookerly" w:hAnsi="Bookerly" w:cs="Bookerly"/>
+          <w:sz w:val="24"/>
+          <w:lang w:val="de-DE"/>
+        </w:rPr>
+      </w:pPr>
+    </w:p>
+    <w:p>
+      <w:pPr>
+        <w:jc w:val="center"/>
+        <w:rPr>
+          <w:rFonts w:ascii="Bookerly" w:hAnsi="Bookerly" w:cs="Bookerly"/>
+          <w:sz w:val="24"/>
+          <w:lang w:val="de-DE"/>
+        </w:rPr>
+      </w:pPr>
+      <w:r>
+        <w:rPr>
+          <w:rFonts w:ascii="Bookerly" w:hAnsi="Bookerly" w:cs="Bookerly"/>
+          <w:noProof/>
+          <w:sz w:val="24"/>
+        </w:rPr>
+        <w:drawing>
+          <wp:inline distT="0" distB="0" distL="0" distR="0" wp14:anchorId="319A348A" wp14:editId="76619902">
+            <wp:extent cx="3137535" cy="708000"/>
+            <wp:effectExtent l="0" t="0" r="0" b="3810"/>
+            <wp:docPr id="7" name="Picture 7" descr="../../../Desktop/Screen_Shot_2015-10-31_at_12_40_26.png"/>
+            <wp:cNvGraphicFramePr>
+              <a:graphicFrameLocks xmlns:a="http://schemas.openxmlformats.org/drawingml/2006/main" noChangeAspect="1"/>
+            </wp:cNvGraphicFramePr>
+            <a:graphic xmlns:a="http://schemas.openxmlformats.org/drawingml/2006/main">
+              <a:graphicData uri="http://schemas.openxmlformats.org/drawingml/2006/picture">
+                <pic:pic xmlns:pic="http://schemas.openxmlformats.org/drawingml/2006/picture">
+                  <pic:nvPicPr>
+                    <pic:cNvPr id="0" name="Picture 2" descr="../../../Desktop/Screen_Shot_2015-10-31_at_12_40_26.png"/>
+                    <pic:cNvPicPr>
+                      <a:picLocks noChangeAspect="1" noChangeArrowheads="1"/>
+                    </pic:cNvPicPr>
+                  </pic:nvPicPr>
+                  <pic:blipFill>
+                    <a:blip r:embed="rId14">
+                      <a:extLst>
+                        <a:ext uri="{28A0092B-C50C-407E-A947-70E740481C1C}">
+                          <a14:useLocalDpi xmlns:a14="http://schemas.microsoft.com/office/drawing/2010/main" val="0"/>
+                        </a:ext>
+                      </a:extLst>
+                    </a:blip>
+                    <a:srcRect/>
+                    <a:stretch>
+                      <a:fillRect/>
+                    </a:stretch>
+                  </pic:blipFill>
+                  <pic:spPr bwMode="auto">
+                    <a:xfrm>
+                      <a:off x="0" y="0"/>
+                      <a:ext cx="3184696" cy="718642"/>
+                    </a:xfrm>
+                    <a:prstGeom prst="rect">
+                      <a:avLst/>
+                    </a:prstGeom>
+                    <a:noFill/>
+                    <a:ln>
+                      <a:noFill/>
+                    </a:ln>
+                  </pic:spPr>
+                </pic:pic>
+              </a:graphicData>
+            </a:graphic>
+          </wp:inline>
+        </w:drawing>
+      </w:r>
+    </w:p>
+    <w:p>
+      <w:pPr>
+        <w:jc w:val="center"/>
+        <w:rPr>
+          <w:rFonts w:ascii="Bookerly" w:hAnsi="Bookerly" w:cs="Bookerly"/>
+          <w:sz w:val="24"/>
+          <w:lang w:val="de-DE"/>
+        </w:rPr>
+      </w:pPr>
+    </w:p>
+    <w:p>
+      <w:pPr>
+        <w:jc w:val="center"/>
+        <w:rPr>
+          <w:rFonts w:ascii="Bookerly" w:hAnsi="Bookerly" w:cs="Bookerly"/>
+          <w:sz w:val="24"/>
+          <w:lang w:val="de-DE"/>
+        </w:rPr>
+      </w:pPr>
+      <w:r>
+        <w:rPr>
+          <w:rFonts w:ascii="Bookerly" w:hAnsi="Bookerly" w:cs="Bookerly"/>
+          <w:noProof/>
+          <w:sz w:val="24"/>
+        </w:rPr>
+        <w:drawing>
+          <wp:inline distT="0" distB="0" distL="0" distR="0" wp14:anchorId="7199DF57" wp14:editId="2B598C8D">
+            <wp:extent cx="4737671" cy="1669854"/>
+            <wp:effectExtent l="0" t="0" r="0" b="6985"/>
+            <wp:docPr id="8" name="Picture 8" descr="../../../Desktop/Screen_Shot_2015-10-31_at_12_46_11.png"/>
+            <wp:cNvGraphicFramePr>
+              <a:graphicFrameLocks xmlns:a="http://schemas.openxmlformats.org/drawingml/2006/main" noChangeAspect="1"/>
+            </wp:cNvGraphicFramePr>
+            <a:graphic xmlns:a="http://schemas.openxmlformats.org/drawingml/2006/main">
+              <a:graphicData uri="http://schemas.openxmlformats.org/drawingml/2006/picture">
+                <pic:pic xmlns:pic="http://schemas.openxmlformats.org/drawingml/2006/picture">
+                  <pic:nvPicPr>
+                    <pic:cNvPr id="0" name="Picture 3" descr="../../../Desktop/Screen_Shot_2015-10-31_at_12_46_11.png"/>
+                    <pic:cNvPicPr>
+                      <a:picLocks noChangeAspect="1" noChangeArrowheads="1"/>
+                    </pic:cNvPicPr>
+                  </pic:nvPicPr>
+                  <pic:blipFill rotWithShape="1">
+                    <a:blip r:embed="rId15">
+                      <a:extLst>
+                        <a:ext uri="{28A0092B-C50C-407E-A947-70E740481C1C}">
+                          <a14:useLocalDpi xmlns:a14="http://schemas.microsoft.com/office/drawing/2010/main" val="0"/>
+                        </a:ext>
+                      </a:extLst>
+                    </a:blip>
+                    <a:srcRect t="1620" b="1"/>
+                    <a:stretch/>
+                  </pic:blipFill>
+                  <pic:spPr bwMode="auto">
+                    <a:xfrm>
+                      <a:off x="0" y="0"/>
+                      <a:ext cx="4743326" cy="1671847"/>
+                    </a:xfrm>
+                    <a:prstGeom prst="rect">
+                      <a:avLst/>
+                    </a:prstGeom>
+                    <a:noFill/>
+                    <a:ln>
+                      <a:noFill/>
+                    </a:ln>
+                    <a:extLst>
+                      <a:ext uri="{53640926-AAD7-44D8-BBD7-CCE9431645EC}">
+                        <a14:shadowObscured xmlns:a14="http://schemas.microsoft.com/office/drawing/2010/main"/>
+                      </a:ext>
+                    </a:extLst>
+                  </pic:spPr>
+                </pic:pic>
+              </a:graphicData>
+            </a:graphic>
+          </wp:inline>
+        </w:drawing>
+      </w:r>
+    </w:p>
+    <w:p>
+      <w:pPr>
+        <w:jc w:val="center"/>
+        <w:rPr>
+          <w:rFonts w:ascii="Bookerly" w:hAnsi="Bookerly" w:cs="Bookerly"/>
+          <w:sz w:val="24"/>
+          <w:lang w:val="de-DE"/>
+        </w:rPr>
+      </w:pPr>
+      <w:r>
+        <w:rPr>
+          <w:rFonts w:ascii="Bookerly" w:hAnsi="Bookerly" w:cs="Bookerly"/>
+          <w:sz w:val="24"/>
+          <w:lang w:val="de-DE"/>
+        </w:rPr>
+        <w:lastRenderedPageBreak/>
+        <w:t>Jetzt die</w:t>
+      </w:r>
+      <w:r>
+        <w:rPr>
+          <w:rFonts w:ascii="Bookerly" w:hAnsi="Bookerly" w:cs="Bookerly"/>
+          <w:sz w:val="24"/>
+          <w:lang w:val="de-DE"/>
+        </w:rPr>
+        <w:t xml:space="preserve"> Inhalte der Seiten </w:t>
+      </w:r>
+      <w:r>
+        <w:rPr>
+          <w:rFonts w:ascii="Bookerly" w:hAnsi="Bookerly" w:cs="Bookerly"/>
+          <w:b/>
+          <w:sz w:val="24"/>
+          <w:lang w:val="de-DE"/>
+        </w:rPr>
+        <w:t>bearbeiten</w:t>
+      </w:r>
+      <w:r>
+        <w:rPr>
+          <w:rFonts w:ascii="Bookerly" w:hAnsi="Bookerly" w:cs="Bookerly"/>
+          <w:sz w:val="24"/>
+          <w:lang w:val="de-DE"/>
+        </w:rPr>
+        <w:t>. Am besten jeweils Rechtslick und</w:t>
+      </w:r>
+      <w:r>
+        <w:rPr>
+          <w:rFonts w:ascii="Bookerly" w:hAnsi="Bookerly" w:cs="Bookerly"/>
+          <w:sz w:val="24"/>
+          <w:lang w:val="de-DE"/>
+        </w:rPr>
+        <w:t xml:space="preserve"> in neuem </w:t>
+      </w:r>
+      <w:r>
+        <w:rPr>
+          <w:rFonts w:ascii="Bookerly" w:hAnsi="Bookerly" w:cs="Bookerly"/>
+          <w:sz w:val="24"/>
+          <w:lang w:val="de-DE"/>
+        </w:rPr>
+        <w:t>Fenster öffnen</w:t>
+      </w:r>
+      <w:r>
+        <w:rPr>
+          <w:rFonts w:ascii="Bookerly" w:hAnsi="Bookerly" w:cs="Bookerly"/>
+          <w:sz w:val="24"/>
+          <w:lang w:val="de-DE"/>
+        </w:rPr>
+        <w:t xml:space="preserve">. Nach dem Bearbeiten auf </w:t>
+      </w:r>
+      <w:r>
+        <w:rPr>
+          <w:rFonts w:ascii="Bookerly" w:hAnsi="Bookerly" w:cs="Bookerly"/>
+          <w:b/>
+          <w:sz w:val="24"/>
+          <w:lang w:val="de-DE"/>
+        </w:rPr>
+        <w:t>Speichern</w:t>
+      </w:r>
+      <w:r>
+        <w:rPr>
+          <w:rFonts w:ascii="Bookerly" w:hAnsi="Bookerly" w:cs="Bookerly"/>
+          <w:sz w:val="24"/>
+          <w:lang w:val="de-DE"/>
+        </w:rPr>
+        <w:t xml:space="preserve"> klicken:</w:t>
+      </w:r>
+    </w:p>
+    <w:p>
+      <w:pPr>
+        <w:jc w:val="center"/>
+        <w:rPr>
+          <w:rFonts w:ascii="Bookerly" w:hAnsi="Bookerly" w:cs="Bookerly"/>
+          <w:sz w:val="24"/>
+          <w:lang w:val="de-DE"/>
+        </w:rPr>
+      </w:pPr>
+      <w:r>
+        <w:rPr>
+          <w:rFonts w:ascii="Bookerly" w:hAnsi="Bookerly" w:cs="Bookerly"/>
+          <w:noProof/>
+          <w:sz w:val="24"/>
+        </w:rPr>
+        <w:drawing>
+          <wp:inline distT="0" distB="0" distL="0" distR="0" wp14:anchorId="4B0F36A1" wp14:editId="77114B2E">
+            <wp:extent cx="2337435" cy="1115190"/>
+            <wp:effectExtent l="0" t="0" r="0" b="2540"/>
+            <wp:docPr id="9" name="Picture 9" descr="../../../Desktop/Screen_Shot_2015-10-31_at_12_50_34.png"/>
+            <wp:cNvGraphicFramePr>
+              <a:graphicFrameLocks xmlns:a="http://schemas.openxmlformats.org/drawingml/2006/main" noChangeAspect="1"/>
+            </wp:cNvGraphicFramePr>
+            <a:graphic xmlns:a="http://schemas.openxmlformats.org/drawingml/2006/main">
+              <a:graphicData uri="http://schemas.openxmlformats.org/drawingml/2006/picture">
+                <pic:pic xmlns:pic="http://schemas.openxmlformats.org/drawingml/2006/picture">
+                  <pic:nvPicPr>
+                    <pic:cNvPr id="0" name="Picture 4" descr="../../../Desktop/Screen_Shot_2015-10-31_at_12_50_34.png"/>
+                    <pic:cNvPicPr>
+                      <a:picLocks noChangeAspect="1" noChangeArrowheads="1"/>
+                    </pic:cNvPicPr>
+                  </pic:nvPicPr>
+                  <pic:blipFill>
+                    <a:blip r:embed="rId16">
+                      <a:extLst>
+                        <a:ext uri="{28A0092B-C50C-407E-A947-70E740481C1C}">
+                          <a14:useLocalDpi xmlns:a14="http://schemas.microsoft.com/office/drawing/2010/main" val="0"/>
+                        </a:ext>
+                      </a:extLst>
+                    </a:blip>
+                    <a:srcRect/>
+                    <a:stretch>
+                      <a:fillRect/>
+                    </a:stretch>
+                  </pic:blipFill>
+                  <pic:spPr bwMode="auto">
+                    <a:xfrm>
+                      <a:off x="0" y="0"/>
+                      <a:ext cx="2362032" cy="1126925"/>
+                    </a:xfrm>
+                    <a:prstGeom prst="rect">
+                      <a:avLst/>
+                    </a:prstGeom>
+                    <a:noFill/>
+                    <a:ln>
+                      <a:noFill/>
+                    </a:ln>
+                  </pic:spPr>
+                </pic:pic>
+              </a:graphicData>
+            </a:graphic>
+          </wp:inline>
+        </w:drawing>
+      </w:r>
+    </w:p>
+    <w:p>
+      <w:pPr>
+        <w:jc w:val="center"/>
+        <w:rPr>
+          <w:rFonts w:ascii="Bookerly" w:hAnsi="Bookerly" w:cs="Bookerly"/>
+          <w:sz w:val="24"/>
+          <w:lang w:val="de-DE"/>
+        </w:rPr>
+      </w:pPr>
+      <w:r>
+        <w:rPr>
+          <w:rFonts w:ascii="Bookerly" w:hAnsi="Bookerly" w:cs="Bookerly"/>
+          <w:noProof/>
+          <w:sz w:val="24"/>
+        </w:rPr>
+        <w:drawing>
+          <wp:inline distT="0" distB="0" distL="0" distR="0" wp14:anchorId="503384E9" wp14:editId="7E407E6B">
+            <wp:extent cx="5940425" cy="2103755"/>
+            <wp:effectExtent l="0" t="0" r="3175" b="4445"/>
+            <wp:docPr id="21" name="Picture 21" descr="../../../Desktop/Screen_Shot_2015-10-31_at_13_46_28.png"/>
+            <wp:cNvGraphicFramePr>
+              <a:graphicFrameLocks xmlns:a="http://schemas.openxmlformats.org/drawingml/2006/main" noChangeAspect="1"/>
+            </wp:cNvGraphicFramePr>
+            <a:graphic xmlns:a="http://schemas.openxmlformats.org/drawingml/2006/main">
+              <a:graphicData uri="http://schemas.openxmlformats.org/drawingml/2006/picture">
+                <pic:pic xmlns:pic="http://schemas.openxmlformats.org/drawingml/2006/picture">
+                  <pic:nvPicPr>
+                    <pic:cNvPr id="0" name="Picture 16" descr="../../../Desktop/Screen_Shot_2015-10-31_at_13_46_28.png"/>
+                    <pic:cNvPicPr>
+                      <a:picLocks noChangeAspect="1" noChangeArrowheads="1"/>
+                    </pic:cNvPicPr>
+                  </pic:nvPicPr>
+                  <pic:blipFill>
+                    <a:blip r:embed="rId17">
+                      <a:extLst>
+                        <a:ext uri="{28A0092B-C50C-407E-A947-70E740481C1C}">
+                          <a14:useLocalDpi xmlns:a14="http://schemas.microsoft.com/office/drawing/2010/main" val="0"/>
+                        </a:ext>
+                      </a:extLst>
+                    </a:blip>
+                    <a:srcRect/>
+                    <a:stretch>
+                      <a:fillRect/>
+                    </a:stretch>
+                  </pic:blipFill>
+                  <pic:spPr bwMode="auto">
+                    <a:xfrm>
+                      <a:off x="0" y="0"/>
+                      <a:ext cx="5940425" cy="2103755"/>
+                    </a:xfrm>
+                    <a:prstGeom prst="rect">
+                      <a:avLst/>
+                    </a:prstGeom>
+                    <a:noFill/>
+                    <a:ln>
+                      <a:noFill/>
+                    </a:ln>
+                  </pic:spPr>
+                </pic:pic>
+              </a:graphicData>
+            </a:graphic>
+          </wp:inline>
+        </w:drawing>
+      </w:r>
+    </w:p>
+    <w:p>
+      <w:pPr>
+        <w:rPr>
+          <w:rFonts w:ascii="Bookerly" w:hAnsi="Bookerly" w:cs="Bookerly"/>
+          <w:sz w:val="24"/>
+          <w:lang w:val="de-DE"/>
+        </w:rPr>
+      </w:pPr>
+      <w:r>
+        <w:rPr>
+          <w:rFonts w:ascii="Bookerly" w:hAnsi="Bookerly" w:cs="Bookerly"/>
+          <w:sz w:val="24"/>
+          <w:lang w:val="de-DE"/>
+        </w:rPr>
+        <w:t xml:space="preserve">Dann alle neuen Seiten von </w:t>
+      </w:r>
+      <w:r>
+        <w:rPr>
+          <w:rFonts w:ascii="Bookerly" w:hAnsi="Bookerly" w:cs="Bookerly"/>
+          <w:b/>
+          <w:sz w:val="24"/>
+          <w:lang w:val="de-DE"/>
+        </w:rPr>
+        <w:t>Entwurf</w:t>
+      </w:r>
+      <w:r>
+        <w:rPr>
+          <w:rFonts w:ascii="Bookerly" w:hAnsi="Bookerly" w:cs="Bookerly"/>
+          <w:sz w:val="24"/>
+          <w:lang w:val="de-DE"/>
+        </w:rPr>
+        <w:t xml:space="preserve"> auf den Status </w:t>
+      </w:r>
+      <w:r>
+        <w:rPr>
+          <w:rFonts w:ascii="Bookerly" w:hAnsi="Bookerly" w:cs="Bookerly"/>
+          <w:b/>
+          <w:sz w:val="24"/>
+          <w:lang w:val="de-DE"/>
+        </w:rPr>
+        <w:t>Veröffentlicht</w:t>
+      </w:r>
+      <w:r>
+        <w:rPr>
+          <w:rFonts w:ascii="Bookerly" w:hAnsi="Bookerly" w:cs="Bookerly"/>
+          <w:sz w:val="24"/>
+          <w:lang w:val="de-DE"/>
+        </w:rPr>
         <w:t xml:space="preserve"> </w:t>
       </w:r>
       <w:r>
@@ -960,42 +1604,260 @@
           <w:sz w:val="24"/>
           <w:lang w:val="de-DE"/>
         </w:rPr>
-        <w:t>erstellt diese Struktur, allerdings muss noch die Verbindung zur Künstler/Events/</w:t>
-      </w:r>
-      <w:proofErr w:type="spellStart"/>
-      <w:r>
-        <w:rPr>
-          <w:rFonts w:ascii="Bookerly" w:hAnsi="Bookerly" w:cs="Bookerly"/>
-          <w:sz w:val="24"/>
-          <w:lang w:val="de-DE"/>
-        </w:rPr>
-        <w:t>Austellungsorte</w:t>
-      </w:r>
-      <w:proofErr w:type="spellEnd"/>
-      <w:r>
-        <w:rPr>
-          <w:rFonts w:ascii="Bookerly" w:hAnsi="Bookerly" w:cs="Bookerly"/>
-          <w:sz w:val="24"/>
-          <w:lang w:val="de-DE"/>
-        </w:rPr>
-        <w:t xml:space="preserve"> Eltern-Seite hergestellt werden, im Bild die roten Pfeile.</w:t>
-      </w:r>
-    </w:p>
-    <w:p>
-      <w:pPr>
-        <w:rPr>
-          <w:rFonts w:ascii="Bookerly" w:hAnsi="Bookerly" w:cs="Bookerly"/>
-          <w:sz w:val="24"/>
-          <w:lang w:val="de-DE"/>
-        </w:rPr>
-      </w:pPr>
-      <w:r>
-        <w:rPr>
-          <w:rFonts w:ascii="Bookerly" w:hAnsi="Bookerly" w:cs="Bookerly"/>
-          <w:sz w:val="24"/>
-          <w:lang w:val="de-DE"/>
-        </w:rPr>
-        <w:t xml:space="preserve">Darum die jeweiligen Seiten per </w:t>
+        <w:t xml:space="preserve"> </w:t>
+      </w:r>
+      <w:r>
+        <w:rPr>
+          <w:rFonts w:ascii="Bookerly" w:hAnsi="Bookerly" w:cs="Bookerly"/>
+          <w:sz w:val="24"/>
+          <w:lang w:val="de-DE"/>
+        </w:rPr>
+        <w:t>stellen:</w:t>
+      </w:r>
+    </w:p>
+    <w:p>
+      <w:pPr>
+        <w:jc w:val="center"/>
+        <w:rPr>
+          <w:rFonts w:ascii="Bookerly" w:hAnsi="Bookerly" w:cs="Bookerly"/>
+          <w:color w:val="FF0000"/>
+          <w:sz w:val="24"/>
+          <w:lang w:val="de-DE"/>
+        </w:rPr>
+      </w:pPr>
+      <w:r>
+        <w:rPr>
+          <w:rFonts w:ascii="Bookerly" w:hAnsi="Bookerly" w:cs="Bookerly"/>
+          <w:noProof/>
+          <w:color w:val="FF0000"/>
+          <w:sz w:val="24"/>
+        </w:rPr>
+        <w:drawing>
+          <wp:inline distT="0" distB="0" distL="0" distR="0" wp14:anchorId="78EEA62A" wp14:editId="3CEE2DB4">
+            <wp:extent cx="2663622" cy="1399922"/>
+            <wp:effectExtent l="0" t="0" r="3810" b="0"/>
+            <wp:docPr id="15" name="Picture 15" descr="../../../Desktop/Screen_Shot_2015-10-31_at_13_31_23.png"/>
+            <wp:cNvGraphicFramePr>
+              <a:graphicFrameLocks xmlns:a="http://schemas.openxmlformats.org/drawingml/2006/main" noChangeAspect="1"/>
+            </wp:cNvGraphicFramePr>
+            <a:graphic xmlns:a="http://schemas.openxmlformats.org/drawingml/2006/main">
+              <a:graphicData uri="http://schemas.openxmlformats.org/drawingml/2006/picture">
+                <pic:pic xmlns:pic="http://schemas.openxmlformats.org/drawingml/2006/picture">
+                  <pic:nvPicPr>
+                    <pic:cNvPr id="0" name="Picture 10" descr="../../../Desktop/Screen_Shot_2015-10-31_at_13_31_23.png"/>
+                    <pic:cNvPicPr>
+                      <a:picLocks noChangeAspect="1" noChangeArrowheads="1"/>
+                    </pic:cNvPicPr>
+                  </pic:nvPicPr>
+                  <pic:blipFill rotWithShape="1">
+                    <a:blip r:embed="rId18">
+                      <a:extLst>
+                        <a:ext uri="{28A0092B-C50C-407E-A947-70E740481C1C}">
+                          <a14:useLocalDpi xmlns:a14="http://schemas.microsoft.com/office/drawing/2010/main" val="0"/>
+                        </a:ext>
+                      </a:extLst>
+                    </a:blip>
+                    <a:srcRect b="30564"/>
+                    <a:stretch/>
+                  </pic:blipFill>
+                  <pic:spPr bwMode="auto">
+                    <a:xfrm>
+                      <a:off x="0" y="0"/>
+                      <a:ext cx="2720477" cy="1429803"/>
+                    </a:xfrm>
+                    <a:prstGeom prst="rect">
+                      <a:avLst/>
+                    </a:prstGeom>
+                    <a:noFill/>
+                    <a:ln>
+                      <a:noFill/>
+                    </a:ln>
+                    <a:extLst>
+                      <a:ext uri="{53640926-AAD7-44D8-BBD7-CCE9431645EC}">
+                        <a14:shadowObscured xmlns:a14="http://schemas.microsoft.com/office/drawing/2010/main"/>
+                      </a:ext>
+                    </a:extLst>
+                  </pic:spPr>
+                </pic:pic>
+              </a:graphicData>
+            </a:graphic>
+          </wp:inline>
+        </w:drawing>
+      </w:r>
+    </w:p>
+    <w:p>
+      <w:pPr>
+        <w:jc w:val="center"/>
+        <w:rPr>
+          <w:rFonts w:ascii="Bookerly" w:hAnsi="Bookerly" w:cs="Bookerly"/>
+          <w:color w:val="FF0000"/>
+          <w:sz w:val="24"/>
+          <w:lang w:val="de-DE"/>
+        </w:rPr>
+      </w:pPr>
+      <w:r>
+        <w:rPr>
+          <w:rFonts w:ascii="Bookerly" w:hAnsi="Bookerly" w:cs="Bookerly"/>
+          <w:noProof/>
+          <w:color w:val="FF0000"/>
+          <w:sz w:val="24"/>
+        </w:rPr>
+        <w:drawing>
+          <wp:inline distT="0" distB="0" distL="0" distR="0" wp14:anchorId="60BC5623" wp14:editId="69905893">
+            <wp:extent cx="5129418" cy="2276508"/>
+            <wp:effectExtent l="0" t="0" r="1905" b="9525"/>
+            <wp:docPr id="16" name="Picture 16" descr="../../../Desktop/Screen_Shot_2015-10-31_at_13_32_51.png"/>
+            <wp:cNvGraphicFramePr>
+              <a:graphicFrameLocks xmlns:a="http://schemas.openxmlformats.org/drawingml/2006/main" noChangeAspect="1"/>
+            </wp:cNvGraphicFramePr>
+            <a:graphic xmlns:a="http://schemas.openxmlformats.org/drawingml/2006/main">
+              <a:graphicData uri="http://schemas.openxmlformats.org/drawingml/2006/picture">
+                <pic:pic xmlns:pic="http://schemas.openxmlformats.org/drawingml/2006/picture">
+                  <pic:nvPicPr>
+                    <pic:cNvPr id="0" name="Picture 11" descr="../../../Desktop/Screen_Shot_2015-10-31_at_13_32_51.png"/>
+                    <pic:cNvPicPr>
+                      <a:picLocks noChangeAspect="1" noChangeArrowheads="1"/>
+                    </pic:cNvPicPr>
+                  </pic:nvPicPr>
+                  <pic:blipFill>
+                    <a:blip r:embed="rId19">
+                      <a:extLst>
+                        <a:ext uri="{28A0092B-C50C-407E-A947-70E740481C1C}">
+                          <a14:useLocalDpi xmlns:a14="http://schemas.microsoft.com/office/drawing/2010/main" val="0"/>
+                        </a:ext>
+                      </a:extLst>
+                    </a:blip>
+                    <a:srcRect/>
+                    <a:stretch>
+                      <a:fillRect/>
+                    </a:stretch>
+                  </pic:blipFill>
+                  <pic:spPr bwMode="auto">
+                    <a:xfrm>
+                      <a:off x="0" y="0"/>
+                      <a:ext cx="5185791" cy="2301527"/>
+                    </a:xfrm>
+                    <a:prstGeom prst="rect">
+                      <a:avLst/>
+                    </a:prstGeom>
+                    <a:noFill/>
+                    <a:ln>
+                      <a:noFill/>
+                    </a:ln>
+                  </pic:spPr>
+                </pic:pic>
+              </a:graphicData>
+            </a:graphic>
+          </wp:inline>
+        </w:drawing>
+      </w:r>
+    </w:p>
+    <w:p>
+      <w:pPr>
+        <w:rPr>
+          <w:rFonts w:ascii="Bookerly" w:hAnsi="Bookerly" w:cs="Bookerly"/>
+          <w:color w:val="FF0000"/>
+          <w:sz w:val="24"/>
+          <w:lang w:val="de-DE"/>
+        </w:rPr>
+      </w:pPr>
+      <w:r>
+        <w:rPr>
+          <w:rFonts w:ascii="Bookerly" w:hAnsi="Bookerly" w:cs="Bookerly"/>
+          <w:sz w:val="24"/>
+          <w:lang w:val="de-DE"/>
+        </w:rPr>
+        <w:lastRenderedPageBreak/>
+        <w:t xml:space="preserve">Jetzt sind sie zwar öffentlich, aber noch nirgendwo verlinkt. Darum zurück zur </w:t>
+      </w:r>
+      <w:r>
+        <w:rPr>
+          <w:rFonts w:ascii="Bookerly" w:hAnsi="Bookerly" w:cs="Bookerly"/>
+          <w:i/>
+          <w:sz w:val="24"/>
+          <w:lang w:val="de-DE"/>
+        </w:rPr>
+        <w:t>benjaminaaron.github.io/WXRcreator/kunstevent</w:t>
+      </w:r>
+      <w:r>
+        <w:rPr>
+          <w:rFonts w:ascii="Bookerly" w:hAnsi="Bookerly" w:cs="Bookerly"/>
+          <w:sz w:val="24"/>
+          <w:lang w:val="de-DE"/>
+        </w:rPr>
+        <w:t xml:space="preserve">-Seite die wir ja offen gelassen haben </w:t>
+      </w:r>
+      <w:r>
+        <w:rPr>
+          <w:rFonts w:ascii="Bookerly" w:hAnsi="Bookerly" w:cs="Bookerly"/>
+          <w:sz w:val="21"/>
+          <w:lang w:val="de-DE"/>
+        </w:rPr>
+        <w:t xml:space="preserve">(falls aus Versehen zu gemacht, einfach die gleichen Einstellungen nochmal machen und wieder Download klicken). </w:t>
+      </w:r>
+      <w:r>
+        <w:rPr>
+          <w:rFonts w:ascii="Bookerly" w:hAnsi="Bookerly" w:cs="Bookerly"/>
+          <w:sz w:val="24"/>
+          <w:lang w:val="de-DE"/>
+        </w:rPr>
+        <w:t>Hier wurden nämlich vorhin beim Klick a</w:t>
+      </w:r>
+      <w:r>
+        <w:rPr>
+          <w:rFonts w:ascii="Bookerly" w:hAnsi="Bookerly" w:cs="Bookerly"/>
+          <w:sz w:val="24"/>
+          <w:lang w:val="de-DE"/>
+        </w:rPr>
+        <w:t>uf Download „embedding snippets“</w:t>
+      </w:r>
+      <w:r>
+        <w:rPr>
+          <w:rFonts w:ascii="Bookerly" w:hAnsi="Bookerly" w:cs="Bookerly"/>
+          <w:sz w:val="24"/>
+          <w:lang w:val="de-DE"/>
+        </w:rPr>
+        <w:t xml:space="preserve"> erstellt. Also Code-Fragmente die wir jetzt dafür verwenden</w:t>
+      </w:r>
+      <w:r>
+        <w:rPr>
+          <w:rFonts w:ascii="Bookerly" w:hAnsi="Bookerly" w:cs="Bookerly"/>
+          <w:sz w:val="24"/>
+          <w:lang w:val="de-DE"/>
+        </w:rPr>
+        <w:t xml:space="preserve"> können</w:t>
+      </w:r>
+      <w:r>
+        <w:rPr>
+          <w:rFonts w:ascii="Bookerly" w:hAnsi="Bookerly" w:cs="Bookerly"/>
+          <w:sz w:val="24"/>
+          <w:lang w:val="de-DE"/>
+        </w:rPr>
+        <w:t xml:space="preserve"> um „fachgerecht“</w:t>
+      </w:r>
+      <w:r>
+        <w:rPr>
+          <w:rFonts w:ascii="Bookerly" w:hAnsi="Bookerly" w:cs="Bookerly"/>
+          <w:sz w:val="24"/>
+          <w:lang w:val="de-DE"/>
+        </w:rPr>
+        <w:t xml:space="preserve"> (dem Seitendesign entsprechend) auf die neuen Seiten zu verlinken. </w:t>
+      </w:r>
+      <w:r>
+        <w:rPr>
+          <w:rFonts w:ascii="Bookerly" w:hAnsi="Bookerly" w:cs="Bookerly"/>
+          <w:sz w:val="24"/>
+          <w:lang w:val="de-DE"/>
+        </w:rPr>
+        <w:t>Hier also</w:t>
+      </w:r>
+      <w:r>
+        <w:rPr>
+          <w:rFonts w:ascii="Bookerly" w:hAnsi="Bookerly" w:cs="Bookerly"/>
+          <w:sz w:val="24"/>
+          <w:lang w:val="de-DE"/>
+        </w:rPr>
+        <w:t xml:space="preserve"> den Code </w:t>
       </w:r>
       <w:r>
         <w:rPr>
@@ -1004,15 +1866,15 @@
           <w:sz w:val="24"/>
           <w:lang w:val="de-DE"/>
         </w:rPr>
-        <w:t xml:space="preserve">Schnellkorrektur </w:t>
-      </w:r>
-      <w:r>
-        <w:rPr>
-          <w:rFonts w:ascii="Bookerly" w:hAnsi="Bookerly" w:cs="Bookerly"/>
-          <w:sz w:val="24"/>
-          <w:lang w:val="de-DE"/>
-        </w:rPr>
-        <w:t>an ihre Eltern-Seite „anschließen“:</w:t>
+        <w:t>kopieren</w:t>
+      </w:r>
+      <w:r>
+        <w:rPr>
+          <w:rFonts w:ascii="Bookerly" w:hAnsi="Bookerly" w:cs="Bookerly"/>
+          <w:sz w:val="24"/>
+          <w:lang w:val="de-DE"/>
+        </w:rPr>
+        <w:t>:</w:t>
       </w:r>
     </w:p>
     <w:p>
@@ -1020,87 +1882,1212 @@
         <w:jc w:val="center"/>
         <w:rPr>
           <w:rFonts w:ascii="Bookerly" w:hAnsi="Bookerly" w:cs="Bookerly"/>
-          <w:color w:val="FF0000"/>
-          <w:sz w:val="24"/>
-          <w:lang w:val="de-DE"/>
-        </w:rPr>
-      </w:pPr>
-      <w:r>
-        <w:rPr>
-          <w:rFonts w:ascii="Bookerly" w:hAnsi="Bookerly" w:cs="Bookerly"/>
-          <w:color w:val="FF0000"/>
-          <w:sz w:val="24"/>
-          <w:lang w:val="de-DE"/>
-        </w:rPr>
-        <w:t>BILD</w:t>
-      </w:r>
-    </w:p>
-    <w:p>
-      <w:pPr>
-        <w:rPr>
-          <w:rFonts w:ascii="Bookerly" w:hAnsi="Bookerly" w:cs="Bookerly"/>
-          <w:sz w:val="24"/>
-          <w:lang w:val="de-DE"/>
-        </w:rPr>
-      </w:pPr>
-      <w:r>
-        <w:rPr>
-          <w:rFonts w:ascii="Bookerly" w:hAnsi="Bookerly" w:cs="Bookerly"/>
-          <w:sz w:val="24"/>
-          <w:lang w:val="de-DE"/>
-        </w:rPr>
-        <w:t>Jetzt die Inhalte der Seiten bearbeiten (am besten jeweils Rechtslick – in neuem Fenster öffnen):</w:t>
-      </w:r>
+          <w:sz w:val="24"/>
+          <w:lang w:val="de-DE"/>
+        </w:rPr>
+      </w:pPr>
+      <w:r>
+        <w:rPr>
+          <w:rFonts w:ascii="Bookerly" w:hAnsi="Bookerly" w:cs="Bookerly"/>
+          <w:noProof/>
+          <w:sz w:val="24"/>
+        </w:rPr>
+        <w:drawing>
+          <wp:inline distT="0" distB="0" distL="0" distR="0" wp14:anchorId="408354BF" wp14:editId="62CC620D">
+            <wp:extent cx="2575268" cy="2084394"/>
+            <wp:effectExtent l="0" t="0" r="0" b="0"/>
+            <wp:docPr id="10" name="Picture 10" descr="../../../Desktop/Screen_Shot_2015-10-31_at_12_56_08.png"/>
+            <wp:cNvGraphicFramePr>
+              <a:graphicFrameLocks xmlns:a="http://schemas.openxmlformats.org/drawingml/2006/main" noChangeAspect="1"/>
+            </wp:cNvGraphicFramePr>
+            <a:graphic xmlns:a="http://schemas.openxmlformats.org/drawingml/2006/main">
+              <a:graphicData uri="http://schemas.openxmlformats.org/drawingml/2006/picture">
+                <pic:pic xmlns:pic="http://schemas.openxmlformats.org/drawingml/2006/picture">
+                  <pic:nvPicPr>
+                    <pic:cNvPr id="0" name="Picture 5" descr="../../../Desktop/Screen_Shot_2015-10-31_at_12_56_08.png"/>
+                    <pic:cNvPicPr>
+                      <a:picLocks noChangeAspect="1" noChangeArrowheads="1"/>
+                    </pic:cNvPicPr>
+                  </pic:nvPicPr>
+                  <pic:blipFill rotWithShape="1">
+                    <a:blip r:embed="rId20">
+                      <a:extLst>
+                        <a:ext uri="{28A0092B-C50C-407E-A947-70E740481C1C}">
+                          <a14:useLocalDpi xmlns:a14="http://schemas.microsoft.com/office/drawing/2010/main" val="0"/>
+                        </a:ext>
+                      </a:extLst>
+                    </a:blip>
+                    <a:srcRect t="15356"/>
+                    <a:stretch/>
+                  </pic:blipFill>
+                  <pic:spPr bwMode="auto">
+                    <a:xfrm>
+                      <a:off x="0" y="0"/>
+                      <a:ext cx="2602781" cy="2106663"/>
+                    </a:xfrm>
+                    <a:prstGeom prst="rect">
+                      <a:avLst/>
+                    </a:prstGeom>
+                    <a:noFill/>
+                    <a:ln>
+                      <a:noFill/>
+                    </a:ln>
+                    <a:extLst>
+                      <a:ext uri="{53640926-AAD7-44D8-BBD7-CCE9431645EC}">
+                        <a14:shadowObscured xmlns:a14="http://schemas.microsoft.com/office/drawing/2010/main"/>
+                      </a:ext>
+                    </a:extLst>
+                  </pic:spPr>
+                </pic:pic>
+              </a:graphicData>
+            </a:graphic>
+          </wp:inline>
+        </w:drawing>
+      </w:r>
+    </w:p>
+    <w:p>
+      <w:pPr>
+        <w:rPr>
+          <w:rFonts w:ascii="Bookerly" w:hAnsi="Bookerly" w:cs="Bookerly"/>
+          <w:sz w:val="24"/>
+          <w:lang w:val="de-DE"/>
+        </w:rPr>
+      </w:pPr>
+      <w:r>
+        <w:rPr>
+          <w:rFonts w:ascii="Bookerly" w:hAnsi="Bookerly" w:cs="Bookerly"/>
+          <w:sz w:val="24"/>
+          <w:lang w:val="de-DE"/>
+        </w:rPr>
+        <w:t xml:space="preserve">Und dann auf das </w:t>
+      </w:r>
+      <w:r>
+        <w:rPr>
+          <w:rFonts w:ascii="Bookerly" w:hAnsi="Bookerly" w:cs="Bookerly"/>
+          <w:i/>
+          <w:sz w:val="24"/>
+          <w:lang w:val="de-DE"/>
+        </w:rPr>
+        <w:t>hier</w:t>
+      </w:r>
+      <w:r>
+        <w:rPr>
+          <w:rFonts w:ascii="Bookerly" w:hAnsi="Bookerly" w:cs="Bookerly"/>
+          <w:i/>
+          <w:sz w:val="24"/>
+          <w:lang w:val="de-DE"/>
+        </w:rPr>
+        <w:t xml:space="preserve"> </w:t>
+      </w:r>
+      <w:r>
+        <w:rPr>
+          <w:rFonts w:ascii="Bookerly" w:hAnsi="Bookerly" w:cs="Bookerly"/>
+          <w:sz w:val="24"/>
+          <w:lang w:val="de-DE"/>
+        </w:rPr>
+        <w:t xml:space="preserve">klicken um zur entsprechenden Elternseite im Edit-Modus zu kommen </w:t>
+      </w:r>
+      <w:r>
+        <w:rPr>
+          <w:rFonts w:ascii="Bookerly" w:hAnsi="Bookerly" w:cs="Bookerly"/>
+          <w:sz w:val="21"/>
+          <w:lang w:val="de-DE"/>
+        </w:rPr>
+        <w:t>(oder diese</w:t>
+      </w:r>
+      <w:r>
+        <w:rPr>
+          <w:rFonts w:ascii="Bookerly" w:hAnsi="Bookerly" w:cs="Bookerly"/>
+          <w:sz w:val="21"/>
+          <w:lang w:val="de-DE"/>
+        </w:rPr>
+        <w:t xml:space="preserve"> Links</w:t>
+      </w:r>
+      <w:r>
+        <w:rPr>
+          <w:rFonts w:ascii="Bookerly" w:hAnsi="Bookerly" w:cs="Bookerly"/>
+          <w:sz w:val="21"/>
+          <w:lang w:val="de-DE"/>
+        </w:rPr>
+        <w:t xml:space="preserve"> hier benützen: </w:t>
+      </w:r>
+      <w:hyperlink r:id="rId21" w:history="1">
+        <w:r>
+          <w:rPr>
+            <w:rStyle w:val="Hyperlink"/>
+            <w:rFonts w:ascii="Bookerly" w:hAnsi="Bookerly" w:cs="Bookerly"/>
+            <w:sz w:val="21"/>
+            <w:lang w:val="de-DE"/>
+          </w:rPr>
+          <w:t>Künstler</w:t>
+        </w:r>
+      </w:hyperlink>
+      <w:r>
+        <w:rPr>
+          <w:rFonts w:ascii="Bookerly" w:hAnsi="Bookerly" w:cs="Bookerly"/>
+          <w:sz w:val="21"/>
+          <w:lang w:val="de-DE"/>
+        </w:rPr>
+        <w:t xml:space="preserve">, </w:t>
+      </w:r>
+      <w:hyperlink r:id="rId22" w:history="1">
+        <w:r>
+          <w:rPr>
+            <w:rStyle w:val="Hyperlink"/>
+            <w:rFonts w:ascii="Bookerly" w:hAnsi="Bookerly" w:cs="Bookerly"/>
+            <w:sz w:val="21"/>
+            <w:lang w:val="de-DE"/>
+          </w:rPr>
+          <w:t>Events</w:t>
+        </w:r>
+      </w:hyperlink>
+      <w:r>
+        <w:rPr>
+          <w:rFonts w:ascii="Bookerly" w:hAnsi="Bookerly" w:cs="Bookerly"/>
+          <w:sz w:val="21"/>
+          <w:lang w:val="de-DE"/>
+        </w:rPr>
+        <w:t xml:space="preserve">, </w:t>
+      </w:r>
+      <w:hyperlink r:id="rId23" w:history="1">
+        <w:r>
+          <w:rPr>
+            <w:rStyle w:val="Hyperlink"/>
+            <w:rFonts w:ascii="Bookerly" w:hAnsi="Bookerly" w:cs="Bookerly"/>
+            <w:sz w:val="21"/>
+            <w:lang w:val="de-DE"/>
+          </w:rPr>
+          <w:t>Ausstellungsorte</w:t>
+        </w:r>
+      </w:hyperlink>
+      <w:r>
+        <w:rPr>
+          <w:rFonts w:ascii="Bookerly" w:hAnsi="Bookerly" w:cs="Bookerly"/>
+          <w:sz w:val="21"/>
+          <w:lang w:val="de-DE"/>
+        </w:rPr>
+        <w:t>).</w:t>
+      </w:r>
+    </w:p>
+    <w:p>
+      <w:pPr>
+        <w:rPr>
+          <w:rFonts w:ascii="Bookerly" w:hAnsi="Bookerly" w:cs="Bookerly"/>
+          <w:sz w:val="24"/>
+          <w:lang w:val="de-DE"/>
+        </w:rPr>
+      </w:pPr>
+      <w:r>
+        <w:rPr>
+          <w:rFonts w:ascii="Bookerly" w:hAnsi="Bookerly" w:cs="Bookerly"/>
+          <w:sz w:val="24"/>
+          <w:lang w:val="de-DE"/>
+        </w:rPr>
+        <w:t xml:space="preserve">Auf der Elternseite im Edit-Modus angekommen von Visuell auf </w:t>
+      </w:r>
+      <w:r>
+        <w:rPr>
+          <w:rFonts w:ascii="Bookerly" w:hAnsi="Bookerly" w:cs="Bookerly"/>
+          <w:b/>
+          <w:sz w:val="24"/>
+          <w:lang w:val="de-DE"/>
+        </w:rPr>
+        <w:t>Text</w:t>
+      </w:r>
+      <w:r>
+        <w:rPr>
+          <w:rFonts w:ascii="Bookerly" w:hAnsi="Bookerly" w:cs="Bookerly"/>
+          <w:sz w:val="24"/>
+          <w:lang w:val="de-DE"/>
+        </w:rPr>
+        <w:t xml:space="preserve"> umschalten:</w:t>
+      </w:r>
+    </w:p>
+    <w:p>
+      <w:pPr>
+        <w:rPr>
+          <w:rFonts w:ascii="Bookerly" w:hAnsi="Bookerly" w:cs="Bookerly"/>
+          <w:sz w:val="24"/>
+          <w:lang w:val="de-DE"/>
+        </w:rPr>
+      </w:pPr>
     </w:p>
     <w:p>
       <w:pPr>
         <w:jc w:val="center"/>
         <w:rPr>
           <w:rFonts w:ascii="Bookerly" w:hAnsi="Bookerly" w:cs="Bookerly"/>
-          <w:color w:val="FF0000"/>
-          <w:sz w:val="24"/>
-          <w:lang w:val="de-DE"/>
-        </w:rPr>
-      </w:pPr>
-      <w:r>
-        <w:rPr>
-          <w:rFonts w:ascii="Bookerly" w:hAnsi="Bookerly" w:cs="Bookerly"/>
-          <w:color w:val="FF0000"/>
-          <w:sz w:val="24"/>
-          <w:lang w:val="de-DE"/>
-        </w:rPr>
-        <w:t>BILD</w:t>
-      </w:r>
-    </w:p>
-    <w:p>
-      <w:pPr>
-        <w:rPr>
-          <w:rFonts w:ascii="Bookerly" w:hAnsi="Bookerly" w:cs="Bookerly"/>
-          <w:sz w:val="24"/>
-          <w:lang w:val="de-DE"/>
-        </w:rPr>
-      </w:pPr>
-      <w:r>
-        <w:rPr>
-          <w:rFonts w:ascii="Bookerly" w:hAnsi="Bookerly" w:cs="Bookerly"/>
-          <w:sz w:val="24"/>
-          <w:lang w:val="de-DE"/>
-        </w:rPr>
-        <w:t xml:space="preserve">Dann alle neuen Seiten vom Status Entwurf auf den Status </w:t>
-      </w:r>
-      <w:proofErr w:type="gramStart"/>
-      <w:r>
-        <w:rPr>
-          <w:rFonts w:ascii="Bookerly" w:hAnsi="Bookerly" w:cs="Bookerly"/>
+          <w:sz w:val="24"/>
+          <w:lang w:val="de-DE"/>
+        </w:rPr>
+      </w:pPr>
+      <w:r>
+        <w:rPr>
+          <w:rFonts w:ascii="Bookerly" w:hAnsi="Bookerly" w:cs="Bookerly"/>
+          <w:noProof/>
+          <w:sz w:val="24"/>
+        </w:rPr>
+        <w:drawing>
+          <wp:inline distT="0" distB="0" distL="0" distR="0" wp14:anchorId="130A040B" wp14:editId="45575E4E">
+            <wp:extent cx="4280535" cy="2489802"/>
+            <wp:effectExtent l="0" t="0" r="0" b="0"/>
+            <wp:docPr id="11" name="Picture 11" descr="../../../Desktop/Screen_Shot_2015-10-31_at_12_58_35.png"/>
+            <wp:cNvGraphicFramePr>
+              <a:graphicFrameLocks xmlns:a="http://schemas.openxmlformats.org/drawingml/2006/main" noChangeAspect="1"/>
+            </wp:cNvGraphicFramePr>
+            <a:graphic xmlns:a="http://schemas.openxmlformats.org/drawingml/2006/main">
+              <a:graphicData uri="http://schemas.openxmlformats.org/drawingml/2006/picture">
+                <pic:pic xmlns:pic="http://schemas.openxmlformats.org/drawingml/2006/picture">
+                  <pic:nvPicPr>
+                    <pic:cNvPr id="0" name="Picture 6" descr="../../../Desktop/Screen_Shot_2015-10-31_at_12_58_35.png"/>
+                    <pic:cNvPicPr>
+                      <a:picLocks noChangeAspect="1" noChangeArrowheads="1"/>
+                    </pic:cNvPicPr>
+                  </pic:nvPicPr>
+                  <pic:blipFill>
+                    <a:blip r:embed="rId24">
+                      <a:extLst>
+                        <a:ext uri="{28A0092B-C50C-407E-A947-70E740481C1C}">
+                          <a14:useLocalDpi xmlns:a14="http://schemas.microsoft.com/office/drawing/2010/main" val="0"/>
+                        </a:ext>
+                      </a:extLst>
+                    </a:blip>
+                    <a:srcRect/>
+                    <a:stretch>
+                      <a:fillRect/>
+                    </a:stretch>
+                  </pic:blipFill>
+                  <pic:spPr bwMode="auto">
+                    <a:xfrm>
+                      <a:off x="0" y="0"/>
+                      <a:ext cx="4297358" cy="2499587"/>
+                    </a:xfrm>
+                    <a:prstGeom prst="rect">
+                      <a:avLst/>
+                    </a:prstGeom>
+                    <a:noFill/>
+                    <a:ln>
+                      <a:noFill/>
+                    </a:ln>
+                  </pic:spPr>
+                </pic:pic>
+              </a:graphicData>
+            </a:graphic>
+          </wp:inline>
+        </w:drawing>
+      </w:r>
+    </w:p>
+    <w:p>
+      <w:pPr>
+        <w:rPr>
+          <w:rFonts w:ascii="Bookerly" w:hAnsi="Bookerly" w:cs="Bookerly"/>
+          <w:sz w:val="24"/>
+          <w:lang w:val="de-DE"/>
+        </w:rPr>
+      </w:pPr>
+      <w:r>
+        <w:rPr>
+          <w:rFonts w:ascii="Bookerly" w:hAnsi="Bookerly" w:cs="Bookerly"/>
+          <w:sz w:val="24"/>
+          <w:lang w:val="de-DE"/>
+        </w:rPr>
+        <w:lastRenderedPageBreak/>
+        <w:t xml:space="preserve">Um hier jetzt die richtige Stelle zum einfügen zu Finden müssen wir uns kurz anschauen wie Tabellen aufgebaut sind. Das ist jetzt eine Zeile mit vier Spalten. Was in einer Spalte drin ist, liegt zwischen </w:t>
+      </w:r>
+      <w:r>
+        <w:rPr>
+          <w:rFonts w:ascii="Courier New" w:hAnsi="Courier New" w:cs="Courier New"/>
+          <w:sz w:val="24"/>
+          <w:lang w:val="de-DE"/>
+        </w:rPr>
+        <w:t>&lt;td&gt;</w:t>
+      </w:r>
+      <w:r>
+        <w:rPr>
+          <w:rFonts w:ascii="Bookerly" w:hAnsi="Bookerly" w:cs="Bookerly"/>
+          <w:sz w:val="24"/>
+          <w:lang w:val="de-DE"/>
+        </w:rPr>
+        <w:t xml:space="preserve"> und </w:t>
+      </w:r>
+      <w:r>
+        <w:rPr>
+          <w:rFonts w:ascii="Courier New" w:hAnsi="Courier New" w:cs="Courier New"/>
+          <w:sz w:val="24"/>
+          <w:lang w:val="de-DE"/>
+        </w:rPr>
+        <w:t>&lt;/td&gt;</w:t>
+      </w:r>
+      <w:r>
+        <w:rPr>
+          <w:rFonts w:ascii="Bookerly" w:hAnsi="Bookerly" w:cs="Bookerly"/>
+          <w:sz w:val="24"/>
+          <w:lang w:val="de-DE"/>
+        </w:rPr>
+        <w:t>:</w:t>
+      </w:r>
+    </w:p>
+    <w:p>
+      <w:pPr>
+        <w:rPr>
+          <w:rFonts w:ascii="Courier New" w:hAnsi="Courier New" w:cs="Courier New"/>
+          <w:sz w:val="21"/>
+          <w:lang w:val="de-DE"/>
+        </w:rPr>
+      </w:pPr>
+      <w:r>
+        <w:rPr>
+          <w:rFonts w:ascii="Courier New" w:hAnsi="Courier New" w:cs="Courier New"/>
+          <w:sz w:val="21"/>
+          <w:lang w:val="de-DE"/>
+        </w:rPr>
+        <w:t>&lt;tr&gt;</w:t>
+      </w:r>
+    </w:p>
+    <w:p>
+      <w:pPr>
+        <w:rPr>
+          <w:rFonts w:ascii="Courier New" w:hAnsi="Courier New" w:cs="Courier New"/>
+          <w:sz w:val="21"/>
+          <w:lang w:val="de-DE"/>
+        </w:rPr>
+      </w:pPr>
+      <w:r>
+        <w:rPr>
+          <w:rFonts w:ascii="Courier New" w:hAnsi="Courier New" w:cs="Courier New"/>
+          <w:sz w:val="21"/>
+          <w:lang w:val="de-DE"/>
+        </w:rPr>
+        <w:t>&lt;td&gt;&lt;/td&gt;</w:t>
+      </w:r>
+    </w:p>
+    <w:p>
+      <w:pPr>
+        <w:rPr>
+          <w:rFonts w:ascii="Courier New" w:hAnsi="Courier New" w:cs="Courier New"/>
+          <w:sz w:val="21"/>
+          <w:lang w:val="de-DE"/>
+        </w:rPr>
+      </w:pPr>
+      <w:r>
+        <w:rPr>
+          <w:rFonts w:ascii="Courier New" w:hAnsi="Courier New" w:cs="Courier New"/>
+          <w:sz w:val="21"/>
+          <w:lang w:val="de-DE"/>
+        </w:rPr>
+        <w:t>&lt;td&gt;&lt;/td&gt;</w:t>
+      </w:r>
+    </w:p>
+    <w:p>
+      <w:pPr>
+        <w:rPr>
+          <w:rFonts w:ascii="Courier New" w:hAnsi="Courier New" w:cs="Courier New"/>
+          <w:sz w:val="21"/>
+          <w:lang w:val="de-DE"/>
+        </w:rPr>
+      </w:pPr>
+      <w:r>
+        <w:rPr>
+          <w:rFonts w:ascii="Courier New" w:hAnsi="Courier New" w:cs="Courier New"/>
+          <w:sz w:val="21"/>
+          <w:lang w:val="de-DE"/>
+        </w:rPr>
+        <w:t>&lt;td&gt;&lt;/td&gt;</w:t>
+      </w:r>
+    </w:p>
+    <w:p>
+      <w:pPr>
+        <w:rPr>
+          <w:rFonts w:ascii="Courier New" w:hAnsi="Courier New" w:cs="Courier New"/>
+          <w:sz w:val="21"/>
+          <w:lang w:val="de-DE"/>
+        </w:rPr>
+      </w:pPr>
+      <w:r>
+        <w:rPr>
+          <w:rFonts w:ascii="Courier New" w:hAnsi="Courier New" w:cs="Courier New"/>
+          <w:sz w:val="21"/>
+          <w:lang w:val="de-DE"/>
+        </w:rPr>
+        <w:t>&lt;td&gt;&lt;/td&gt;</w:t>
+      </w:r>
+    </w:p>
+    <w:p>
+      <w:pPr>
+        <w:rPr>
+          <w:rFonts w:ascii="Courier New" w:hAnsi="Courier New" w:cs="Courier New"/>
+          <w:sz w:val="21"/>
+          <w:lang w:val="de-DE"/>
+        </w:rPr>
+      </w:pPr>
+      <w:r>
+        <w:rPr>
+          <w:rFonts w:ascii="Courier New" w:hAnsi="Courier New" w:cs="Courier New"/>
+          <w:sz w:val="21"/>
+          <w:lang w:val="de-DE"/>
+        </w:rPr>
+        <w:t>&lt;/tr&gt;</w:t>
+      </w:r>
+    </w:p>
+    <w:p>
+      <w:pPr>
+        <w:rPr>
+          <w:rFonts w:ascii="Bookerly" w:hAnsi="Bookerly" w:cs="Bookerly"/>
+          <w:sz w:val="24"/>
+          <w:lang w:val="de-DE"/>
+        </w:rPr>
+      </w:pPr>
+      <w:r>
+        <w:rPr>
+          <w:rFonts w:ascii="Bookerly" w:hAnsi="Bookerly" w:cs="Bookerly"/>
+          <w:sz w:val="24"/>
+          <w:lang w:val="de-DE"/>
+        </w:rPr>
+        <w:t xml:space="preserve">Damit ist in diesem </w:t>
+      </w:r>
+      <w:r>
+        <w:rPr>
+          <w:rFonts w:ascii="Bookerly" w:hAnsi="Bookerly" w:cs="Bookerly"/>
+          <w:sz w:val="24"/>
+          <w:lang w:val="de-DE"/>
+        </w:rPr>
+        <w:t xml:space="preserve">Fall </w:t>
+      </w:r>
+      <w:r>
+        <w:rPr>
+          <w:rFonts w:ascii="Bookerly" w:hAnsi="Bookerly" w:cs="Bookerly"/>
+          <w:sz w:val="24"/>
+          <w:lang w:val="de-DE"/>
+        </w:rPr>
+        <w:t>die richtige Stelle zum Einfügen</w:t>
+      </w:r>
+      <w:r>
+        <w:rPr>
+          <w:rFonts w:ascii="Bookerly" w:hAnsi="Bookerly" w:cs="Bookerly"/>
+          <w:sz w:val="24"/>
+          <w:lang w:val="de-DE"/>
+        </w:rPr>
+        <w:t xml:space="preserve"> genau</w:t>
+      </w:r>
+      <w:r>
+        <w:rPr>
+          <w:rFonts w:ascii="Bookerly" w:hAnsi="Bookerly" w:cs="Bookerly"/>
+          <w:sz w:val="24"/>
+          <w:lang w:val="de-DE"/>
+        </w:rPr>
+        <w:t xml:space="preserve"> </w:t>
+      </w:r>
+      <w:r>
+        <w:rPr>
+          <w:rFonts w:ascii="Bookerly" w:hAnsi="Bookerly" w:cs="Bookerly"/>
+          <w:sz w:val="24"/>
+          <w:lang w:val="de-DE"/>
+        </w:rPr>
+        <w:t xml:space="preserve">zwischen </w:t>
+      </w:r>
+      <w:r>
+        <w:rPr>
+          <w:rFonts w:ascii="Courier New" w:hAnsi="Courier New" w:cs="Courier New"/>
+          <w:sz w:val="24"/>
+          <w:lang w:val="de-DE"/>
+        </w:rPr>
+        <w:t>&lt;td&gt;</w:t>
+      </w:r>
+      <w:r>
+        <w:rPr>
+          <w:rFonts w:ascii="Bookerly" w:hAnsi="Bookerly" w:cs="Bookerly"/>
+          <w:sz w:val="24"/>
+          <w:lang w:val="de-DE"/>
+        </w:rPr>
+        <w:t xml:space="preserve"> und </w:t>
+      </w:r>
+      <w:r>
+        <w:rPr>
+          <w:rFonts w:ascii="Courier New" w:hAnsi="Courier New" w:cs="Courier New"/>
+          <w:sz w:val="24"/>
+          <w:lang w:val="de-DE"/>
+        </w:rPr>
+        <w:t>&lt;/td&gt;</w:t>
+      </w:r>
+      <w:r>
+        <w:rPr>
+          <w:rFonts w:ascii="Bookerly" w:hAnsi="Bookerly" w:cs="Bookerly"/>
+          <w:sz w:val="24"/>
+          <w:lang w:val="de-DE"/>
+        </w:rPr>
+        <w:t>:</w:t>
+      </w:r>
+    </w:p>
+    <w:p>
+      <w:pPr>
+        <w:rPr>
+          <w:rFonts w:ascii="Courier New" w:hAnsi="Courier New" w:cs="Courier New"/>
+          <w:sz w:val="20"/>
+          <w:lang w:val="de-DE"/>
+        </w:rPr>
+      </w:pPr>
+      <w:r>
+        <w:rPr>
+          <w:rFonts w:ascii="Courier New" w:hAnsi="Courier New" w:cs="Courier New"/>
+          <w:noProof/>
+          <w:sz w:val="20"/>
+        </w:rPr>
+        <w:drawing>
+          <wp:inline distT="0" distB="0" distL="0" distR="0" wp14:anchorId="69A247D4" wp14:editId="5A856D17">
+            <wp:extent cx="3937635" cy="1554008"/>
+            <wp:effectExtent l="0" t="0" r="0" b="0"/>
+            <wp:docPr id="12" name="Picture 12" descr="../../../Desktop/Screen_Shot_2015-10-31_at_13_08_12.png"/>
+            <wp:cNvGraphicFramePr>
+              <a:graphicFrameLocks xmlns:a="http://schemas.openxmlformats.org/drawingml/2006/main" noChangeAspect="1"/>
+            </wp:cNvGraphicFramePr>
+            <a:graphic xmlns:a="http://schemas.openxmlformats.org/drawingml/2006/main">
+              <a:graphicData uri="http://schemas.openxmlformats.org/drawingml/2006/picture">
+                <pic:pic xmlns:pic="http://schemas.openxmlformats.org/drawingml/2006/picture">
+                  <pic:nvPicPr>
+                    <pic:cNvPr id="0" name="Picture 7" descr="../../../Desktop/Screen_Shot_2015-10-31_at_13_08_12.png"/>
+                    <pic:cNvPicPr>
+                      <a:picLocks noChangeAspect="1" noChangeArrowheads="1"/>
+                    </pic:cNvPicPr>
+                  </pic:nvPicPr>
+                  <pic:blipFill>
+                    <a:blip r:embed="rId25">
+                      <a:extLst>
+                        <a:ext uri="{28A0092B-C50C-407E-A947-70E740481C1C}">
+                          <a14:useLocalDpi xmlns:a14="http://schemas.microsoft.com/office/drawing/2010/main" val="0"/>
+                        </a:ext>
+                      </a:extLst>
+                    </a:blip>
+                    <a:srcRect/>
+                    <a:stretch>
+                      <a:fillRect/>
+                    </a:stretch>
+                  </pic:blipFill>
+                  <pic:spPr bwMode="auto">
+                    <a:xfrm>
+                      <a:off x="0" y="0"/>
+                      <a:ext cx="3962436" cy="1563796"/>
+                    </a:xfrm>
+                    <a:prstGeom prst="rect">
+                      <a:avLst/>
+                    </a:prstGeom>
+                    <a:noFill/>
+                    <a:ln>
+                      <a:noFill/>
+                    </a:ln>
+                  </pic:spPr>
+                </pic:pic>
+              </a:graphicData>
+            </a:graphic>
+          </wp:inline>
+        </w:drawing>
+      </w:r>
+    </w:p>
+    <w:p>
+      <w:pPr>
+        <w:rPr>
+          <w:rFonts w:ascii="Courier New" w:hAnsi="Courier New" w:cs="Courier New"/>
+          <w:sz w:val="20"/>
+          <w:lang w:val="de-DE"/>
+        </w:rPr>
+      </w:pPr>
+    </w:p>
+    <w:p>
+      <w:pPr>
+        <w:rPr>
+          <w:rFonts w:ascii="Courier New" w:hAnsi="Courier New" w:cs="Courier New"/>
+          <w:sz w:val="20"/>
+          <w:lang w:val="de-DE"/>
+        </w:rPr>
+      </w:pPr>
+      <w:r>
+        <w:rPr>
+          <w:rFonts w:ascii="Bookerly" w:hAnsi="Bookerly" w:cs="Bookerly"/>
+          <w:noProof/>
+          <w:sz w:val="24"/>
+        </w:rPr>
+        <w:drawing>
+          <wp:inline distT="0" distB="0" distL="0" distR="0" wp14:anchorId="787F4E17" wp14:editId="46E3D093">
+            <wp:extent cx="5940425" cy="2585085"/>
+            <wp:effectExtent l="0" t="0" r="3175" b="5715"/>
+            <wp:docPr id="14" name="Picture 14" descr="../../../Desktop/Screen_Shot_2015-10-31_at_13_17_54.png"/>
+            <wp:cNvGraphicFramePr>
+              <a:graphicFrameLocks xmlns:a="http://schemas.openxmlformats.org/drawingml/2006/main" noChangeAspect="1"/>
+            </wp:cNvGraphicFramePr>
+            <a:graphic xmlns:a="http://schemas.openxmlformats.org/drawingml/2006/main">
+              <a:graphicData uri="http://schemas.openxmlformats.org/drawingml/2006/picture">
+                <pic:pic xmlns:pic="http://schemas.openxmlformats.org/drawingml/2006/picture">
+                  <pic:nvPicPr>
+                    <pic:cNvPr id="0" name="Picture 9" descr="../../../Desktop/Screen_Shot_2015-10-31_at_13_17_54.png"/>
+                    <pic:cNvPicPr>
+                      <a:picLocks noChangeAspect="1" noChangeArrowheads="1"/>
+                    </pic:cNvPicPr>
+                  </pic:nvPicPr>
+                  <pic:blipFill>
+                    <a:blip r:embed="rId26">
+                      <a:extLst>
+                        <a:ext uri="{28A0092B-C50C-407E-A947-70E740481C1C}">
+                          <a14:useLocalDpi xmlns:a14="http://schemas.microsoft.com/office/drawing/2010/main" val="0"/>
+                        </a:ext>
+                      </a:extLst>
+                    </a:blip>
+                    <a:srcRect/>
+                    <a:stretch>
+                      <a:fillRect/>
+                    </a:stretch>
+                  </pic:blipFill>
+                  <pic:spPr bwMode="auto">
+                    <a:xfrm>
+                      <a:off x="0" y="0"/>
+                      <a:ext cx="5940425" cy="2585085"/>
+                    </a:xfrm>
+                    <a:prstGeom prst="rect">
+                      <a:avLst/>
+                    </a:prstGeom>
+                    <a:noFill/>
+                    <a:ln>
+                      <a:noFill/>
+                    </a:ln>
+                  </pic:spPr>
+                </pic:pic>
+              </a:graphicData>
+            </a:graphic>
+          </wp:inline>
+        </w:drawing>
+      </w:r>
+    </w:p>
+    <w:p>
+      <w:pPr>
+        <w:rPr>
+          <w:rFonts w:ascii="Courier New" w:hAnsi="Courier New" w:cs="Courier New"/>
+          <w:sz w:val="20"/>
+          <w:lang w:val="de-DE"/>
+        </w:rPr>
+      </w:pPr>
+    </w:p>
+    <w:p>
+      <w:pPr>
+        <w:rPr>
+          <w:rFonts w:ascii="Courier New" w:hAnsi="Courier New" w:cs="Courier New"/>
+          <w:sz w:val="20"/>
+          <w:lang w:val="de-DE"/>
+        </w:rPr>
+      </w:pPr>
+    </w:p>
+    <w:p>
+      <w:pPr>
+        <w:rPr>
+          <w:rFonts w:ascii="Bookerly" w:hAnsi="Bookerly" w:cs="Courier New"/>
+          <w:sz w:val="24"/>
+          <w:lang w:val="de-DE"/>
+        </w:rPr>
+      </w:pPr>
+      <w:r>
+        <w:rPr>
+          <w:rFonts w:ascii="Bookerly" w:hAnsi="Bookerly" w:cs="Courier New"/>
+          <w:sz w:val="24"/>
+          <w:lang w:val="de-DE"/>
+        </w:rPr>
+        <w:lastRenderedPageBreak/>
+        <w:t>Nach dem Einfügen</w:t>
+      </w:r>
+      <w:r>
+        <w:rPr>
+          <w:rFonts w:ascii="Bookerly" w:hAnsi="Bookerly" w:cs="Courier New"/>
+          <w:sz w:val="24"/>
+          <w:lang w:val="de-DE"/>
+        </w:rPr>
+        <w:t xml:space="preserve"> ggf. </w:t>
+      </w:r>
+      <w:r>
+        <w:rPr>
+          <w:rFonts w:ascii="Bookerly" w:hAnsi="Bookerly" w:cs="Courier New"/>
+          <w:sz w:val="24"/>
+          <w:lang w:val="de-DE"/>
+        </w:rPr>
+        <w:t xml:space="preserve">das Bild ändern, </w:t>
+      </w:r>
+      <w:r>
+        <w:rPr>
+          <w:rFonts w:ascii="Bookerly" w:hAnsi="Bookerly" w:cs="Courier New"/>
+          <w:sz w:val="24"/>
+          <w:lang w:val="de-DE"/>
+        </w:rPr>
+        <w:t>dazu in der Mediathek ein neues Bild hochladen:</w:t>
+      </w:r>
+    </w:p>
+    <w:p>
+      <w:pPr>
+        <w:jc w:val="center"/>
+        <w:rPr>
+          <w:rFonts w:ascii="Bookerly" w:hAnsi="Bookerly" w:cs="Courier New"/>
+          <w:sz w:val="24"/>
+          <w:lang w:val="de-DE"/>
+        </w:rPr>
+      </w:pPr>
+      <w:r>
+        <w:rPr>
+          <w:rFonts w:ascii="Bookerly" w:hAnsi="Bookerly" w:cs="Courier New"/>
+          <w:noProof/>
+          <w:sz w:val="24"/>
+        </w:rPr>
+        <w:drawing>
+          <wp:inline distT="0" distB="0" distL="0" distR="0" wp14:anchorId="042EF493" wp14:editId="105654DF">
+            <wp:extent cx="3803062" cy="1945640"/>
+            <wp:effectExtent l="0" t="0" r="6985" b="10160"/>
+            <wp:docPr id="17" name="Picture 17" descr="../../../Desktop/Screen_Shot_2015-10-31_at_13_24_27.png"/>
+            <wp:cNvGraphicFramePr>
+              <a:graphicFrameLocks xmlns:a="http://schemas.openxmlformats.org/drawingml/2006/main" noChangeAspect="1"/>
+            </wp:cNvGraphicFramePr>
+            <a:graphic xmlns:a="http://schemas.openxmlformats.org/drawingml/2006/main">
+              <a:graphicData uri="http://schemas.openxmlformats.org/drawingml/2006/picture">
+                <pic:pic xmlns:pic="http://schemas.openxmlformats.org/drawingml/2006/picture">
+                  <pic:nvPicPr>
+                    <pic:cNvPr id="0" name="Picture 12" descr="../../../Desktop/Screen_Shot_2015-10-31_at_13_24_27.png"/>
+                    <pic:cNvPicPr>
+                      <a:picLocks noChangeAspect="1" noChangeArrowheads="1"/>
+                    </pic:cNvPicPr>
+                  </pic:nvPicPr>
+                  <pic:blipFill>
+                    <a:blip r:embed="rId27">
+                      <a:extLst>
+                        <a:ext uri="{28A0092B-C50C-407E-A947-70E740481C1C}">
+                          <a14:useLocalDpi xmlns:a14="http://schemas.microsoft.com/office/drawing/2010/main" val="0"/>
+                        </a:ext>
+                      </a:extLst>
+                    </a:blip>
+                    <a:srcRect/>
+                    <a:stretch>
+                      <a:fillRect/>
+                    </a:stretch>
+                  </pic:blipFill>
+                  <pic:spPr bwMode="auto">
+                    <a:xfrm>
+                      <a:off x="0" y="0"/>
+                      <a:ext cx="3813627" cy="1951045"/>
+                    </a:xfrm>
+                    <a:prstGeom prst="rect">
+                      <a:avLst/>
+                    </a:prstGeom>
+                    <a:noFill/>
+                    <a:ln>
+                      <a:noFill/>
+                    </a:ln>
+                  </pic:spPr>
+                </pic:pic>
+              </a:graphicData>
+            </a:graphic>
+          </wp:inline>
+        </w:drawing>
+      </w:r>
+    </w:p>
+    <w:p>
+      <w:pPr>
+        <w:jc w:val="center"/>
+        <w:rPr>
+          <w:rFonts w:ascii="Bookerly" w:hAnsi="Bookerly" w:cs="Courier New"/>
+          <w:sz w:val="24"/>
+          <w:lang w:val="de-DE"/>
+        </w:rPr>
+      </w:pPr>
+    </w:p>
+    <w:p>
+      <w:pPr>
+        <w:jc w:val="center"/>
+        <w:rPr>
+          <w:rFonts w:ascii="Bookerly" w:hAnsi="Bookerly" w:cs="Courier New"/>
+          <w:sz w:val="24"/>
+          <w:lang w:val="de-DE"/>
+        </w:rPr>
+      </w:pPr>
+      <w:r>
+        <w:rPr>
+          <w:rFonts w:ascii="Bookerly" w:hAnsi="Bookerly" w:cs="Courier New"/>
+          <w:sz w:val="24"/>
+          <w:lang w:val="de-DE"/>
+        </w:rPr>
+        <w:t xml:space="preserve">Nach dem Upload auf </w:t>
+      </w:r>
+      <w:r>
+        <w:rPr>
+          <w:rFonts w:ascii="Bookerly" w:hAnsi="Bookerly" w:cs="Courier New"/>
           <w:b/>
           <w:sz w:val="24"/>
           <w:lang w:val="de-DE"/>
         </w:rPr>
-        <w:t>Veröffentlicht</w:t>
-      </w:r>
-      <w:r>
-        <w:rPr>
-          <w:rFonts w:ascii="Bookerly" w:hAnsi="Bookerly" w:cs="Bookerly"/>
+        <w:t>Bearbeiten</w:t>
+      </w:r>
+      <w:r>
+        <w:rPr>
+          <w:rFonts w:ascii="Bookerly" w:hAnsi="Bookerly" w:cs="Courier New"/>
+          <w:sz w:val="24"/>
+          <w:lang w:val="de-DE"/>
+        </w:rPr>
+        <w:t>:</w:t>
+      </w:r>
+    </w:p>
+    <w:p>
+      <w:pPr>
+        <w:jc w:val="center"/>
+        <w:rPr>
+          <w:rFonts w:ascii="Bookerly" w:hAnsi="Bookerly" w:cs="Courier New"/>
+          <w:sz w:val="24"/>
+          <w:lang w:val="de-DE"/>
+        </w:rPr>
+      </w:pPr>
+      <w:r>
+        <w:rPr>
+          <w:rFonts w:ascii="Bookerly" w:hAnsi="Bookerly" w:cs="Courier New"/>
+          <w:noProof/>
+          <w:sz w:val="24"/>
+        </w:rPr>
+        <w:drawing>
+          <wp:inline distT="0" distB="0" distL="0" distR="0" wp14:anchorId="0F9641C8" wp14:editId="47F66CB1">
+            <wp:extent cx="4132718" cy="2243286"/>
+            <wp:effectExtent l="0" t="0" r="7620" b="0"/>
+            <wp:docPr id="18" name="Picture 18" descr="../../../Desktop/Screen_Shot_2015-10-31_at_13_25_00.png"/>
+            <wp:cNvGraphicFramePr>
+              <a:graphicFrameLocks xmlns:a="http://schemas.openxmlformats.org/drawingml/2006/main" noChangeAspect="1"/>
+            </wp:cNvGraphicFramePr>
+            <a:graphic xmlns:a="http://schemas.openxmlformats.org/drawingml/2006/main">
+              <a:graphicData uri="http://schemas.openxmlformats.org/drawingml/2006/picture">
+                <pic:pic xmlns:pic="http://schemas.openxmlformats.org/drawingml/2006/picture">
+                  <pic:nvPicPr>
+                    <pic:cNvPr id="0" name="Picture 13" descr="../../../Desktop/Screen_Shot_2015-10-31_at_13_25_00.png"/>
+                    <pic:cNvPicPr>
+                      <a:picLocks noChangeAspect="1" noChangeArrowheads="1"/>
+                    </pic:cNvPicPr>
+                  </pic:nvPicPr>
+                  <pic:blipFill>
+                    <a:blip r:embed="rId28">
+                      <a:extLst>
+                        <a:ext uri="{28A0092B-C50C-407E-A947-70E740481C1C}">
+                          <a14:useLocalDpi xmlns:a14="http://schemas.microsoft.com/office/drawing/2010/main" val="0"/>
+                        </a:ext>
+                      </a:extLst>
+                    </a:blip>
+                    <a:srcRect/>
+                    <a:stretch>
+                      <a:fillRect/>
+                    </a:stretch>
+                  </pic:blipFill>
+                  <pic:spPr bwMode="auto">
+                    <a:xfrm>
+                      <a:off x="0" y="0"/>
+                      <a:ext cx="4158268" cy="2257155"/>
+                    </a:xfrm>
+                    <a:prstGeom prst="rect">
+                      <a:avLst/>
+                    </a:prstGeom>
+                    <a:noFill/>
+                    <a:ln>
+                      <a:noFill/>
+                    </a:ln>
+                  </pic:spPr>
+                </pic:pic>
+              </a:graphicData>
+            </a:graphic>
+          </wp:inline>
+        </w:drawing>
+      </w:r>
+    </w:p>
+    <w:p>
+      <w:pPr>
+        <w:jc w:val="center"/>
+        <w:rPr>
+          <w:rFonts w:ascii="Bookerly" w:hAnsi="Bookerly" w:cs="Courier New"/>
+          <w:sz w:val="24"/>
+          <w:lang w:val="de-DE"/>
+        </w:rPr>
+      </w:pPr>
+    </w:p>
+    <w:p>
+      <w:pPr>
+        <w:jc w:val="center"/>
+        <w:rPr>
+          <w:rFonts w:ascii="Bookerly" w:hAnsi="Bookerly" w:cs="Courier New"/>
+          <w:sz w:val="24"/>
+          <w:lang w:val="de-DE"/>
+        </w:rPr>
+      </w:pPr>
+      <w:r>
+        <w:rPr>
+          <w:rFonts w:ascii="Bookerly" w:hAnsi="Bookerly" w:cs="Courier New"/>
+          <w:sz w:val="24"/>
+          <w:lang w:val="de-DE"/>
+        </w:rPr>
+        <w:t xml:space="preserve">Und auf der folgenden Seiten die </w:t>
+      </w:r>
+      <w:r>
+        <w:rPr>
+          <w:rFonts w:ascii="Bookerly" w:hAnsi="Bookerly" w:cs="Courier New"/>
+          <w:b/>
+          <w:sz w:val="24"/>
+          <w:lang w:val="de-DE"/>
+        </w:rPr>
+        <w:t>Datei URL</w:t>
+      </w:r>
+      <w:r>
+        <w:rPr>
+          <w:rFonts w:ascii="Bookerly" w:hAnsi="Bookerly" w:cs="Courier New"/>
+          <w:sz w:val="24"/>
+          <w:lang w:val="de-DE"/>
+        </w:rPr>
+        <w:t xml:space="preserve"> kopieren:</w:t>
+      </w:r>
+    </w:p>
+    <w:p>
+      <w:pPr>
+        <w:jc w:val="center"/>
+        <w:rPr>
+          <w:rFonts w:ascii="Bookerly" w:hAnsi="Bookerly" w:cs="Courier New"/>
+          <w:sz w:val="24"/>
+          <w:lang w:val="de-DE"/>
+        </w:rPr>
+      </w:pPr>
+      <w:r>
+        <w:rPr>
+          <w:rFonts w:ascii="Bookerly" w:hAnsi="Bookerly" w:cs="Courier New"/>
+          <w:noProof/>
+          <w:sz w:val="24"/>
+        </w:rPr>
+        <w:drawing>
+          <wp:inline distT="0" distB="0" distL="0" distR="0" wp14:anchorId="0DA82765" wp14:editId="60EFF7DF">
+            <wp:extent cx="4149447" cy="1765166"/>
+            <wp:effectExtent l="0" t="0" r="0" b="0"/>
+            <wp:docPr id="19" name="Picture 19" descr="../../../Desktop/Screen_Shot_2015-10-31_at_13_25_28.png"/>
+            <wp:cNvGraphicFramePr>
+              <a:graphicFrameLocks xmlns:a="http://schemas.openxmlformats.org/drawingml/2006/main" noChangeAspect="1"/>
+            </wp:cNvGraphicFramePr>
+            <a:graphic xmlns:a="http://schemas.openxmlformats.org/drawingml/2006/main">
+              <a:graphicData uri="http://schemas.openxmlformats.org/drawingml/2006/picture">
+                <pic:pic xmlns:pic="http://schemas.openxmlformats.org/drawingml/2006/picture">
+                  <pic:nvPicPr>
+                    <pic:cNvPr id="0" name="Picture 14" descr="../../../Desktop/Screen_Shot_2015-10-31_at_13_25_28.png"/>
+                    <pic:cNvPicPr>
+                      <a:picLocks noChangeAspect="1" noChangeArrowheads="1"/>
+                    </pic:cNvPicPr>
+                  </pic:nvPicPr>
+                  <pic:blipFill rotWithShape="1">
+                    <a:blip r:embed="rId29">
+                      <a:extLst>
+                        <a:ext uri="{28A0092B-C50C-407E-A947-70E740481C1C}">
+                          <a14:useLocalDpi xmlns:a14="http://schemas.microsoft.com/office/drawing/2010/main" val="0"/>
+                        </a:ext>
+                      </a:extLst>
+                    </a:blip>
+                    <a:srcRect b="34320"/>
+                    <a:stretch/>
+                  </pic:blipFill>
+                  <pic:spPr bwMode="auto">
+                    <a:xfrm>
+                      <a:off x="0" y="0"/>
+                      <a:ext cx="4212176" cy="1791851"/>
+                    </a:xfrm>
+                    <a:prstGeom prst="rect">
+                      <a:avLst/>
+                    </a:prstGeom>
+                    <a:noFill/>
+                    <a:ln>
+                      <a:noFill/>
+                    </a:ln>
+                    <a:extLst>
+                      <a:ext uri="{53640926-AAD7-44D8-BBD7-CCE9431645EC}">
+                        <a14:shadowObscured xmlns:a14="http://schemas.microsoft.com/office/drawing/2010/main"/>
+                      </a:ext>
+                    </a:extLst>
+                  </pic:spPr>
+                </pic:pic>
+              </a:graphicData>
+            </a:graphic>
+          </wp:inline>
+        </w:drawing>
+      </w:r>
+    </w:p>
+    <w:p>
+      <w:pPr>
+        <w:jc w:val="center"/>
+        <w:rPr>
+          <w:rFonts w:ascii="Bookerly" w:hAnsi="Bookerly" w:cs="Courier New"/>
+          <w:sz w:val="24"/>
+          <w:lang w:val="de-DE"/>
+        </w:rPr>
+      </w:pPr>
+      <w:r>
+        <w:rPr>
+          <w:rFonts w:ascii="Bookerly" w:hAnsi="Bookerly" w:cs="Courier New"/>
+          <w:sz w:val="24"/>
+          <w:lang w:val="de-DE"/>
+        </w:rPr>
+        <w:lastRenderedPageBreak/>
+        <w:t xml:space="preserve">Diese jetzt anstelle der </w:t>
+      </w:r>
+      <w:r>
+        <w:rPr>
+          <w:rFonts w:ascii="Bookerly" w:hAnsi="Bookerly" w:cs="Courier New"/>
+          <w:sz w:val="24"/>
+          <w:lang w:val="de-DE"/>
+        </w:rPr>
+        <w:t>v</w:t>
+      </w:r>
+      <w:r>
+        <w:rPr>
+          <w:rFonts w:ascii="Bookerly" w:hAnsi="Bookerly" w:cs="Courier New"/>
+          <w:sz w:val="24"/>
+          <w:lang w:val="de-DE"/>
+        </w:rPr>
+        <w:t>orhandenen</w:t>
+      </w:r>
+      <w:r>
+        <w:rPr>
+          <w:rFonts w:ascii="Bookerly" w:hAnsi="Bookerly" w:cs="Courier New"/>
+          <w:sz w:val="24"/>
+          <w:lang w:val="de-DE"/>
+        </w:rPr>
+        <w:t xml:space="preserve"> Bild URL</w:t>
+      </w:r>
+      <w:r>
+        <w:rPr>
+          <w:rFonts w:ascii="Bookerly" w:hAnsi="Bookerly" w:cs="Courier New"/>
+          <w:sz w:val="24"/>
+          <w:lang w:val="de-DE"/>
+        </w:rPr>
+        <w:t xml:space="preserve"> einfügen auf der Künstl</w:t>
+      </w:r>
+      <w:r>
+        <w:rPr>
+          <w:rFonts w:ascii="Bookerly" w:hAnsi="Bookerly" w:cs="Courier New"/>
+          <w:sz w:val="24"/>
+          <w:lang w:val="de-DE"/>
+        </w:rPr>
+        <w:t>er Seite</w:t>
+      </w:r>
+      <w:r>
+        <w:rPr>
+          <w:rFonts w:ascii="Bookerly" w:hAnsi="Bookerly" w:cs="Courier New"/>
+          <w:sz w:val="24"/>
+          <w:lang w:val="de-DE"/>
+        </w:rPr>
+        <w:t>:</w:t>
+      </w:r>
+    </w:p>
+    <w:p>
+      <w:pPr>
+        <w:jc w:val="center"/>
+        <w:rPr>
+          <w:rFonts w:ascii="Bookerly" w:hAnsi="Bookerly" w:cs="Courier New"/>
+          <w:sz w:val="24"/>
+          <w:lang w:val="de-DE"/>
+        </w:rPr>
+      </w:pPr>
+      <w:r>
+        <w:rPr>
+          <w:rFonts w:ascii="Bookerly" w:hAnsi="Bookerly" w:cs="Courier New"/>
+          <w:noProof/>
+          <w:sz w:val="24"/>
+        </w:rPr>
+        <w:drawing>
+          <wp:inline distT="0" distB="0" distL="0" distR="0" wp14:anchorId="4553EFBD" wp14:editId="47B18F3C">
+            <wp:extent cx="4394835" cy="2042206"/>
+            <wp:effectExtent l="0" t="0" r="0" b="0"/>
+            <wp:docPr id="20" name="Picture 20" descr="../../../Desktop/Screen_Shot_2015-10-31_at_13_35_30.png"/>
+            <wp:cNvGraphicFramePr>
+              <a:graphicFrameLocks xmlns:a="http://schemas.openxmlformats.org/drawingml/2006/main" noChangeAspect="1"/>
+            </wp:cNvGraphicFramePr>
+            <a:graphic xmlns:a="http://schemas.openxmlformats.org/drawingml/2006/main">
+              <a:graphicData uri="http://schemas.openxmlformats.org/drawingml/2006/picture">
+                <pic:pic xmlns:pic="http://schemas.openxmlformats.org/drawingml/2006/picture">
+                  <pic:nvPicPr>
+                    <pic:cNvPr id="0" name="Picture 15" descr="../../../Desktop/Screen_Shot_2015-10-31_at_13_35_30.png"/>
+                    <pic:cNvPicPr>
+                      <a:picLocks noChangeAspect="1" noChangeArrowheads="1"/>
+                    </pic:cNvPicPr>
+                  </pic:nvPicPr>
+                  <pic:blipFill>
+                    <a:blip r:embed="rId30">
+                      <a:extLst>
+                        <a:ext uri="{28A0092B-C50C-407E-A947-70E740481C1C}">
+                          <a14:useLocalDpi xmlns:a14="http://schemas.microsoft.com/office/drawing/2010/main" val="0"/>
+                        </a:ext>
+                      </a:extLst>
+                    </a:blip>
+                    <a:srcRect/>
+                    <a:stretch>
+                      <a:fillRect/>
+                    </a:stretch>
+                  </pic:blipFill>
+                  <pic:spPr bwMode="auto">
+                    <a:xfrm>
+                      <a:off x="0" y="0"/>
+                      <a:ext cx="4402479" cy="2045758"/>
+                    </a:xfrm>
+                    <a:prstGeom prst="rect">
+                      <a:avLst/>
+                    </a:prstGeom>
+                    <a:noFill/>
+                    <a:ln>
+                      <a:noFill/>
+                    </a:ln>
+                  </pic:spPr>
+                </pic:pic>
+              </a:graphicData>
+            </a:graphic>
+          </wp:inline>
+        </w:drawing>
+      </w:r>
+    </w:p>
+    <w:p>
+      <w:pPr>
+        <w:rPr>
+          <w:rFonts w:ascii="Bookerly" w:hAnsi="Bookerly" w:cs="Courier New"/>
+          <w:sz w:val="24"/>
+          <w:lang w:val="de-DE"/>
+        </w:rPr>
+      </w:pPr>
+    </w:p>
+    <w:p>
+      <w:pPr>
+        <w:rPr>
+          <w:rFonts w:ascii="Bookerly" w:hAnsi="Bookerly" w:cs="Courier New"/>
+          <w:sz w:val="24"/>
+          <w:lang w:val="de-DE"/>
+        </w:rPr>
+      </w:pPr>
+      <w:r>
+        <w:rPr>
+          <w:rFonts w:ascii="Bookerly" w:hAnsi="Bookerly" w:cs="Courier New"/>
+          <w:sz w:val="24"/>
+          <w:lang w:val="de-DE"/>
+        </w:rPr>
+        <w:t>Jetzt a</w:t>
+      </w:r>
+      <w:r>
+        <w:rPr>
+          <w:rFonts w:ascii="Bookerly" w:hAnsi="Bookerly" w:cs="Courier New"/>
+          <w:sz w:val="24"/>
+          <w:lang w:val="de-DE"/>
+        </w:rPr>
+        <w:t xml:space="preserve">uf </w:t>
+      </w:r>
+      <w:r>
+        <w:rPr>
+          <w:rFonts w:ascii="Bookerly" w:hAnsi="Bookerly" w:cs="Courier New"/>
+          <w:b/>
+          <w:sz w:val="24"/>
+          <w:lang w:val="de-DE"/>
+        </w:rPr>
+        <w:t>Aktualisieren</w:t>
+      </w:r>
+      <w:r>
+        <w:rPr>
+          <w:rFonts w:ascii="Bookerly" w:hAnsi="Bookerly" w:cs="Courier New"/>
+          <w:sz w:val="24"/>
+          <w:lang w:val="de-DE"/>
+        </w:rPr>
+        <w:t xml:space="preserve"> klicken und auf den</w:t>
+      </w:r>
+      <w:r>
+        <w:rPr>
+          <w:rFonts w:ascii="Bookerly" w:hAnsi="Bookerly" w:cs="Courier New"/>
           <w:sz w:val="24"/>
           <w:lang w:val="de-DE"/>
         </w:rPr>
@@ -1108,193 +3095,38 @@
       </w:r>
       <w:r>
         <w:rPr>
-          <w:rFonts w:ascii="Bookerly" w:hAnsi="Bookerly" w:cs="Bookerly"/>
-          <w:sz w:val="24"/>
-          <w:lang w:val="de-DE"/>
-        </w:rPr>
-        <w:t xml:space="preserve"> </w:t>
-      </w:r>
-      <w:r>
-        <w:rPr>
-          <w:rFonts w:ascii="Bookerly" w:hAnsi="Bookerly" w:cs="Bookerly"/>
-          <w:sz w:val="24"/>
-          <w:lang w:val="de-DE"/>
-        </w:rPr>
-        <w:t>stellen</w:t>
-      </w:r>
-      <w:proofErr w:type="gramEnd"/>
-      <w:r>
-        <w:rPr>
-          <w:rFonts w:ascii="Bookerly" w:hAnsi="Bookerly" w:cs="Bookerly"/>
-          <w:sz w:val="24"/>
-          <w:lang w:val="de-DE"/>
-        </w:rPr>
-        <w:t>:</w:t>
-      </w:r>
-    </w:p>
-    <w:p>
-      <w:pPr>
-        <w:jc w:val="center"/>
-        <w:rPr>
-          <w:rFonts w:ascii="Bookerly" w:hAnsi="Bookerly" w:cs="Bookerly"/>
-          <w:color w:val="FF0000"/>
-          <w:sz w:val="24"/>
-          <w:lang w:val="de-DE"/>
-        </w:rPr>
-      </w:pPr>
-      <w:r>
-        <w:rPr>
-          <w:rFonts w:ascii="Bookerly" w:hAnsi="Bookerly" w:cs="Bookerly"/>
-          <w:color w:val="FF0000"/>
-          <w:sz w:val="24"/>
-          <w:lang w:val="de-DE"/>
-        </w:rPr>
-        <w:t>BILD</w:t>
-      </w:r>
-    </w:p>
-    <w:p>
-      <w:pPr>
-        <w:rPr>
-          <w:rFonts w:ascii="Bookerly" w:hAnsi="Bookerly" w:cs="Bookerly"/>
-          <w:sz w:val="24"/>
-          <w:lang w:val="de-DE"/>
-        </w:rPr>
-      </w:pPr>
-      <w:r>
-        <w:rPr>
-          <w:rFonts w:ascii="Bookerly" w:hAnsi="Bookerly" w:cs="Bookerly"/>
-          <w:sz w:val="24"/>
-          <w:lang w:val="de-DE"/>
-        </w:rPr>
-        <w:t xml:space="preserve">Jetzt sind sie zwar öffentlich, aber noch nirgendwo verlinkt. Darum zurück zur </w:t>
-      </w:r>
-      <w:r>
-        <w:rPr>
-          <w:rFonts w:ascii="Bookerly" w:hAnsi="Bookerly" w:cs="Bookerly"/>
-          <w:sz w:val="24"/>
-          <w:lang w:val="de-DE"/>
-        </w:rPr>
-        <w:t>benjaminaaron.github.io/</w:t>
-      </w:r>
-      <w:proofErr w:type="spellStart"/>
-      <w:r>
-        <w:rPr>
-          <w:rFonts w:ascii="Bookerly" w:hAnsi="Bookerly" w:cs="Bookerly"/>
-          <w:sz w:val="24"/>
-          <w:lang w:val="de-DE"/>
-        </w:rPr>
-        <w:t>WXRcreator</w:t>
-      </w:r>
-      <w:proofErr w:type="spellEnd"/>
-      <w:r>
-        <w:rPr>
-          <w:rFonts w:ascii="Bookerly" w:hAnsi="Bookerly" w:cs="Bookerly"/>
-          <w:sz w:val="24"/>
-          <w:lang w:val="de-DE"/>
-        </w:rPr>
-        <w:t>/kunstevent</w:t>
-      </w:r>
-      <w:r>
-        <w:rPr>
-          <w:rFonts w:ascii="Bookerly" w:hAnsi="Bookerly" w:cs="Bookerly"/>
-          <w:sz w:val="24"/>
-          <w:lang w:val="de-DE"/>
-        </w:rPr>
-        <w:t xml:space="preserve">-Seite die wir ja </w:t>
-      </w:r>
-      <w:proofErr w:type="gramStart"/>
-      <w:r>
-        <w:rPr>
-          <w:rFonts w:ascii="Bookerly" w:hAnsi="Bookerly" w:cs="Bookerly"/>
-          <w:sz w:val="24"/>
-          <w:lang w:val="de-DE"/>
-        </w:rPr>
-        <w:t>offen gelassen</w:t>
-      </w:r>
-      <w:proofErr w:type="gramEnd"/>
-      <w:r>
-        <w:rPr>
-          <w:rFonts w:ascii="Bookerly" w:hAnsi="Bookerly" w:cs="Bookerly"/>
-          <w:sz w:val="24"/>
-          <w:lang w:val="de-DE"/>
-        </w:rPr>
-        <w:t xml:space="preserve"> haben (falls aus Versehen zu gemacht, einfach die gleichen Einstellungen nochmal machen und wieder Download klicken). Hier wurden nämlich schon vorhin beim Klick auf Download „</w:t>
-      </w:r>
-      <w:proofErr w:type="spellStart"/>
-      <w:r>
-        <w:rPr>
-          <w:rFonts w:ascii="Bookerly" w:hAnsi="Bookerly" w:cs="Bookerly"/>
-          <w:sz w:val="24"/>
-          <w:lang w:val="de-DE"/>
-        </w:rPr>
-        <w:t>embedding</w:t>
-      </w:r>
-      <w:proofErr w:type="spellEnd"/>
-      <w:r>
-        <w:rPr>
-          <w:rFonts w:ascii="Bookerly" w:hAnsi="Bookerly" w:cs="Bookerly"/>
-          <w:sz w:val="24"/>
-          <w:lang w:val="de-DE"/>
-        </w:rPr>
-        <w:t xml:space="preserve"> </w:t>
-      </w:r>
-      <w:proofErr w:type="spellStart"/>
-      <w:proofErr w:type="gramStart"/>
-      <w:r>
-        <w:rPr>
-          <w:rFonts w:ascii="Bookerly" w:hAnsi="Bookerly" w:cs="Bookerly"/>
-          <w:sz w:val="24"/>
-          <w:lang w:val="de-DE"/>
-        </w:rPr>
-        <w:t>snippets</w:t>
-      </w:r>
-      <w:proofErr w:type="spellEnd"/>
-      <w:r>
-        <w:rPr>
-          <w:rFonts w:ascii="Bookerly" w:hAnsi="Bookerly" w:cs="Bookerly"/>
-          <w:sz w:val="24"/>
-          <w:lang w:val="de-DE"/>
-        </w:rPr>
-        <w:t>„ erstellt</w:t>
-      </w:r>
-      <w:proofErr w:type="gramEnd"/>
-      <w:r>
-        <w:rPr>
-          <w:rFonts w:ascii="Bookerly" w:hAnsi="Bookerly" w:cs="Bookerly"/>
-          <w:sz w:val="24"/>
-          <w:lang w:val="de-DE"/>
-        </w:rPr>
-        <w:t>. Also kleine Code-Fragmente die wir jetzt dafür verwenden um „</w:t>
-      </w:r>
-      <w:proofErr w:type="gramStart"/>
-      <w:r>
-        <w:rPr>
-          <w:rFonts w:ascii="Bookerly" w:hAnsi="Bookerly" w:cs="Bookerly"/>
-          <w:sz w:val="24"/>
-          <w:lang w:val="de-DE"/>
-        </w:rPr>
-        <w:t>fachgerecht„ (</w:t>
-      </w:r>
-      <w:proofErr w:type="gramEnd"/>
-      <w:r>
-        <w:rPr>
-          <w:rFonts w:ascii="Bookerly" w:hAnsi="Bookerly" w:cs="Bookerly"/>
-          <w:sz w:val="24"/>
-          <w:lang w:val="de-DE"/>
-        </w:rPr>
-        <w:t xml:space="preserve">dem Seitendesign entsprechend) auf die neuen Seiten zu verlinken. </w:t>
+          <w:rFonts w:ascii="Bookerly" w:hAnsi="Bookerly" w:cs="Courier New"/>
+          <w:sz w:val="24"/>
+          <w:lang w:val="de-DE"/>
+        </w:rPr>
+        <w:t xml:space="preserve">live </w:t>
+      </w:r>
+      <w:r>
+        <w:rPr>
+          <w:rFonts w:ascii="Bookerly" w:hAnsi="Bookerly" w:cs="Courier New"/>
+          <w:sz w:val="24"/>
+          <w:lang w:val="de-DE"/>
+        </w:rPr>
+        <w:t>Seite</w:t>
+      </w:r>
+      <w:r>
+        <w:rPr>
+          <w:rFonts w:ascii="Bookerly" w:hAnsi="Bookerly" w:cs="Courier New"/>
+          <w:sz w:val="24"/>
+          <w:lang w:val="de-DE"/>
+        </w:rPr>
+        <w:t xml:space="preserve">n schauen ob alles passt </w:t>
+      </w:r>
+      <w:r>
+        <w:rPr>
+          <w:rFonts w:ascii="Bookerly" w:hAnsi="Bookerly" w:cs="Courier New"/>
+          <w:sz w:val="24"/>
+          <w:lang w:val="de-DE"/>
+        </w:rPr>
+        <w:sym w:font="Wingdings" w:char="F04A"/>
       </w:r>
       <w:bookmarkStart w:id="0" w:name="_GoBack"/>
       <w:bookmarkEnd w:id="0"/>
-    </w:p>
-    <w:p>
-      <w:pPr>
-        <w:rPr>
-          <w:rFonts w:ascii="Bookerly" w:hAnsi="Bookerly" w:cs="Bookerly"/>
-          <w:sz w:val="24"/>
-          <w:lang w:val="de-DE"/>
-        </w:rPr>
-      </w:pPr>
     </w:p>
     <w:sectPr>
       <w:pgSz w:w="12240" w:h="15840"/>

</xml_diff>